<commit_message>
I added some detail in section 5.1 and 5.2 (adding new predefined datatypes).
</commit_message>
<xml_diff>
--- a/library_maintenance/datatypes/Maintainer_guide.docx
+++ b/library_maintenance/datatypes/Maintainer_guide.docx
@@ -15575,8 +15575,10 @@
       </w:r>
     </w:p>
     <w:p>
-      <w:r>
-        <w:tab/>
+      <w:pPr>
+        <w:ind w:left="720"/>
+      </w:pPr>
+      <w:r>
         <w:t xml:space="preserve">Regenerate </w:t>
       </w:r>
       <w:r>
@@ -15600,6 +15602,70 @@
       </w:r>
       <w:r>
         <w:t>.</w:t>
+      </w:r>
+      <w:r>
+        <w:t xml:space="preserve">  </w:t>
+      </w:r>
+      <w:r>
+        <w:t>After the co</w:t>
+      </w:r>
+      <w:r>
+        <w:t xml:space="preserve">nfiguration, a new macro called </w:t>
+      </w:r>
+      <w:r>
+        <w:rPr>
+          <w:rFonts w:ascii="Consolas" w:hAnsi="Consolas"/>
+          <w:sz w:val="20"/>
+          <w:szCs w:val="20"/>
+        </w:rPr>
+        <w:t>H5_SIZEOF__BOOL</w:t>
+      </w:r>
+      <w:r>
+        <w:t xml:space="preserve"> is defined as 1 (one) in </w:t>
+      </w:r>
+      <w:r>
+        <w:rPr>
+          <w:rFonts w:ascii="Courier New" w:hAnsi="Courier New" w:cs="Courier New"/>
+          <w:sz w:val="20"/>
+          <w:szCs w:val="20"/>
+        </w:rPr>
+        <w:t>H5pubconf.h</w:t>
+      </w:r>
+      <w:r>
+        <w:t xml:space="preserve"> in the </w:t>
+      </w:r>
+      <w:r>
+        <w:rPr>
+          <w:rFonts w:ascii="Consolas" w:hAnsi="Consolas"/>
+          <w:sz w:val="20"/>
+          <w:szCs w:val="20"/>
+        </w:rPr>
+        <w:t>src/</w:t>
+      </w:r>
+      <w:r>
+        <w:t xml:space="preserve"> directory under the build directory.  If the compiler does not support this datatype, the value of </w:t>
+      </w:r>
+      <w:r>
+        <w:rPr>
+          <w:rFonts w:ascii="Consolas" w:hAnsi="Consolas"/>
+          <w:sz w:val="20"/>
+          <w:szCs w:val="20"/>
+        </w:rPr>
+        <w:t>H5_SIZEOF__BOOL</w:t>
+      </w:r>
+      <w:r>
+        <w:t xml:space="preserve"> would be </w:t>
+      </w:r>
+      <w:r>
+        <w:rPr>
+          <w:rFonts w:ascii="Consolas" w:hAnsi="Consolas"/>
+          <w:sz w:val="20"/>
+          <w:szCs w:val="20"/>
+        </w:rPr>
+        <w:t>0</w:t>
+      </w:r>
+      <w:r>
+        <w:t xml:space="preserve"> (zero).</w:t>
       </w:r>
     </w:p>
     <w:p>
@@ -15646,6 +15712,48 @@
     </w:p>
     <w:p>
       <w:pPr>
+        <w:ind w:left="720"/>
+        <w:rPr>
+          <w:szCs w:val="24"/>
+        </w:rPr>
+      </w:pPr>
+      <w:r>
+        <w:rPr>
+          <w:szCs w:val="24"/>
+        </w:rPr>
+        <w:t xml:space="preserve">After compiling H5detect.c and running H5detect, the properties of the </w:t>
+      </w:r>
+      <w:r>
+        <w:rPr>
+          <w:rFonts w:ascii="Consolas" w:hAnsi="Consolas"/>
+          <w:sz w:val="20"/>
+          <w:szCs w:val="20"/>
+        </w:rPr>
+        <w:t>_Bool</w:t>
+      </w:r>
+      <w:r>
+        <w:rPr>
+          <w:szCs w:val="24"/>
+        </w:rPr>
+        <w:t xml:space="preserve"> type is generated in </w:t>
+      </w:r>
+      <w:r>
+        <w:rPr>
+          <w:rFonts w:ascii="Courier New" w:hAnsi="Courier New" w:cs="Courier New"/>
+          <w:sz w:val="20"/>
+          <w:szCs w:val="20"/>
+        </w:rPr>
+        <w:t>H5Tinit.c</w:t>
+      </w:r>
+      <w:r>
+        <w:rPr>
+          <w:szCs w:val="24"/>
+        </w:rPr>
+        <w:t xml:space="preserve">. </w:t>
+      </w:r>
+    </w:p>
+    <w:p>
+      <w:pPr>
         <w:pStyle w:val="ListParagraph"/>
         <w:numPr>
           <w:ilvl w:val="0"/>
@@ -15869,6 +15977,7 @@
         </w:numPr>
       </w:pPr>
       <w:r>
+        <w:lastRenderedPageBreak/>
         <w:t xml:space="preserve">Make the datatype ID public by defining a macro in </w:t>
       </w:r>
       <w:r>
@@ -15966,7 +16075,6 @@
           <w:sz w:val="20"/>
           <w:szCs w:val="20"/>
         </w:rPr>
-        <w:lastRenderedPageBreak/>
         <w:t>H5_DLLVAR size_t        H5T_NATIVE_BOOL_ALIGN_g;</w:t>
       </w:r>
     </w:p>
@@ -16005,6 +16113,319 @@
         </w:numPr>
       </w:pPr>
       <w:r>
+        <w:t xml:space="preserve">Add the prototypes of hard conversion functions for this new datatype in </w:t>
+      </w:r>
+      <w:r>
+        <w:rPr>
+          <w:rFonts w:ascii="Courier New" w:hAnsi="Courier New" w:cs="Courier New"/>
+          <w:sz w:val="20"/>
+          <w:szCs w:val="20"/>
+        </w:rPr>
+        <w:t>H5Tpkg.h</w:t>
+      </w:r>
+      <w:r>
+        <w:t>.  There should be functions between the new datatype and all other native integer types and all native floating-point number types:</w:t>
+      </w:r>
+    </w:p>
+    <w:p>
+      <w:pPr>
+        <w:ind w:left="1440"/>
+        <w:rPr>
+          <w:rFonts w:ascii="Consolas" w:hAnsi="Consolas"/>
+          <w:sz w:val="20"/>
+          <w:szCs w:val="20"/>
+        </w:rPr>
+      </w:pPr>
+      <w:r>
+        <w:rPr>
+          <w:rFonts w:ascii="Consolas" w:hAnsi="Consolas"/>
+          <w:sz w:val="20"/>
+          <w:szCs w:val="20"/>
+        </w:rPr>
+        <w:t>H5T__conv_schar_bool</w:t>
+      </w:r>
+      <w:r>
+        <w:rPr>
+          <w:rFonts w:ascii="Consolas" w:hAnsi="Consolas"/>
+          <w:sz w:val="20"/>
+          <w:szCs w:val="20"/>
+        </w:rPr>
+        <w:t>,   H5T__conv_uchar_bool,</w:t>
+      </w:r>
+    </w:p>
+    <w:p>
+      <w:pPr>
+        <w:ind w:left="1440"/>
+        <w:rPr>
+          <w:rFonts w:ascii="Consolas" w:hAnsi="Consolas"/>
+          <w:sz w:val="20"/>
+          <w:szCs w:val="20"/>
+        </w:rPr>
+      </w:pPr>
+      <w:r>
+        <w:rPr>
+          <w:rFonts w:ascii="Consolas" w:hAnsi="Consolas"/>
+          <w:sz w:val="20"/>
+          <w:szCs w:val="20"/>
+        </w:rPr>
+        <w:t>H5T__conv_short_bool,   H5T__conv_ushort_bool,</w:t>
+      </w:r>
+    </w:p>
+    <w:p>
+      <w:pPr>
+        <w:ind w:left="1440"/>
+        <w:rPr>
+          <w:rFonts w:ascii="Consolas" w:hAnsi="Consolas"/>
+          <w:sz w:val="20"/>
+          <w:szCs w:val="20"/>
+        </w:rPr>
+      </w:pPr>
+      <w:r>
+        <w:rPr>
+          <w:rFonts w:ascii="Consolas" w:hAnsi="Consolas"/>
+          <w:sz w:val="20"/>
+          <w:szCs w:val="20"/>
+        </w:rPr>
+        <w:t>H5T__conv_int_bool,     H5T__conv_uint_bool,</w:t>
+      </w:r>
+    </w:p>
+    <w:p>
+      <w:pPr>
+        <w:ind w:left="1440"/>
+        <w:rPr>
+          <w:rFonts w:ascii="Consolas" w:hAnsi="Consolas"/>
+          <w:sz w:val="20"/>
+          <w:szCs w:val="20"/>
+        </w:rPr>
+      </w:pPr>
+      <w:r>
+        <w:rPr>
+          <w:rFonts w:ascii="Consolas" w:hAnsi="Consolas"/>
+          <w:sz w:val="20"/>
+          <w:szCs w:val="20"/>
+        </w:rPr>
+        <w:t>H5T__conv_long_bool,    H5T__conv_ulong_bool,</w:t>
+      </w:r>
+    </w:p>
+    <w:p>
+      <w:pPr>
+        <w:ind w:left="1440"/>
+        <w:rPr>
+          <w:rFonts w:ascii="Consolas" w:hAnsi="Consolas"/>
+          <w:sz w:val="20"/>
+          <w:szCs w:val="20"/>
+        </w:rPr>
+      </w:pPr>
+      <w:r>
+        <w:rPr>
+          <w:rFonts w:ascii="Consolas" w:hAnsi="Consolas"/>
+          <w:sz w:val="20"/>
+          <w:szCs w:val="20"/>
+        </w:rPr>
+        <w:t>H5T__conv_llong_bool,   H5T__conv_ullong_bool,</w:t>
+      </w:r>
+    </w:p>
+    <w:p>
+      <w:pPr>
+        <w:ind w:left="1440"/>
+        <w:rPr>
+          <w:rFonts w:ascii="Consolas" w:hAnsi="Consolas"/>
+          <w:sz w:val="20"/>
+          <w:szCs w:val="20"/>
+        </w:rPr>
+      </w:pPr>
+      <w:r>
+        <w:rPr>
+          <w:rFonts w:ascii="Consolas" w:hAnsi="Consolas"/>
+          <w:sz w:val="20"/>
+          <w:szCs w:val="20"/>
+        </w:rPr>
+        <w:t>H5T__conv_float_bool,   H5T__conv_double_bool,</w:t>
+      </w:r>
+    </w:p>
+    <w:p>
+      <w:pPr>
+        <w:ind w:left="1440"/>
+        <w:rPr>
+          <w:rFonts w:ascii="Consolas" w:hAnsi="Consolas"/>
+          <w:sz w:val="20"/>
+          <w:szCs w:val="20"/>
+        </w:rPr>
+      </w:pPr>
+      <w:r>
+        <w:rPr>
+          <w:rFonts w:ascii="Consolas" w:hAnsi="Consolas"/>
+          <w:sz w:val="20"/>
+          <w:szCs w:val="20"/>
+        </w:rPr>
+        <w:t>H5T__conv_ldouble_bool, H5T_</w:t>
+      </w:r>
+      <w:r>
+        <w:rPr>
+          <w:rFonts w:ascii="Consolas" w:hAnsi="Consolas"/>
+          <w:sz w:val="20"/>
+          <w:szCs w:val="20"/>
+        </w:rPr>
+        <w:t>_</w:t>
+      </w:r>
+      <w:r>
+        <w:rPr>
+          <w:rFonts w:ascii="Consolas" w:hAnsi="Consolas"/>
+          <w:sz w:val="20"/>
+          <w:szCs w:val="20"/>
+        </w:rPr>
+        <w:t>conv_bool_ldouble,</w:t>
+      </w:r>
+    </w:p>
+    <w:p>
+      <w:pPr>
+        <w:ind w:left="1440"/>
+        <w:rPr>
+          <w:rFonts w:ascii="Consolas" w:hAnsi="Consolas"/>
+          <w:sz w:val="20"/>
+          <w:szCs w:val="20"/>
+        </w:rPr>
+      </w:pPr>
+      <w:r>
+        <w:rPr>
+          <w:rFonts w:ascii="Consolas" w:hAnsi="Consolas"/>
+          <w:sz w:val="20"/>
+          <w:szCs w:val="20"/>
+        </w:rPr>
+        <w:t>H5T__conv_bool_float,   H5T__conv_bool_double,</w:t>
+      </w:r>
+    </w:p>
+    <w:p>
+      <w:pPr>
+        <w:ind w:left="1440"/>
+        <w:rPr>
+          <w:rFonts w:ascii="Consolas" w:hAnsi="Consolas"/>
+          <w:sz w:val="20"/>
+          <w:szCs w:val="20"/>
+        </w:rPr>
+      </w:pPr>
+      <w:r>
+        <w:rPr>
+          <w:rFonts w:ascii="Consolas" w:hAnsi="Consolas"/>
+          <w:sz w:val="20"/>
+          <w:szCs w:val="20"/>
+        </w:rPr>
+        <w:t>H5T__conv_bool_schar,   H5T__conv_bool_uchar,</w:t>
+      </w:r>
+    </w:p>
+    <w:p>
+      <w:pPr>
+        <w:ind w:left="1440"/>
+        <w:rPr>
+          <w:rFonts w:ascii="Consolas" w:hAnsi="Consolas"/>
+          <w:sz w:val="20"/>
+          <w:szCs w:val="20"/>
+        </w:rPr>
+      </w:pPr>
+      <w:r>
+        <w:rPr>
+          <w:rFonts w:ascii="Consolas" w:hAnsi="Consolas"/>
+          <w:sz w:val="20"/>
+          <w:szCs w:val="20"/>
+        </w:rPr>
+        <w:t>H5T__conv_bool_short,   H5T__conv_bool_ushort,</w:t>
+      </w:r>
+    </w:p>
+    <w:p>
+      <w:pPr>
+        <w:ind w:left="1440"/>
+        <w:rPr>
+          <w:rFonts w:ascii="Consolas" w:hAnsi="Consolas"/>
+          <w:sz w:val="20"/>
+          <w:szCs w:val="20"/>
+        </w:rPr>
+      </w:pPr>
+      <w:r>
+        <w:rPr>
+          <w:rFonts w:ascii="Consolas" w:hAnsi="Consolas"/>
+          <w:sz w:val="20"/>
+          <w:szCs w:val="20"/>
+        </w:rPr>
+        <w:t>H5T__conv_bool_int,     H5T__conv_bool_uint,</w:t>
+      </w:r>
+    </w:p>
+    <w:p>
+      <w:pPr>
+        <w:ind w:left="1440"/>
+        <w:rPr>
+          <w:rFonts w:ascii="Consolas" w:hAnsi="Consolas"/>
+          <w:sz w:val="20"/>
+          <w:szCs w:val="20"/>
+        </w:rPr>
+      </w:pPr>
+      <w:r>
+        <w:rPr>
+          <w:rFonts w:ascii="Consolas" w:hAnsi="Consolas"/>
+          <w:sz w:val="20"/>
+          <w:szCs w:val="20"/>
+        </w:rPr>
+        <w:t>H5T__conv_bool_long,    H5T__conv_bool_ulong,</w:t>
+      </w:r>
+    </w:p>
+    <w:p>
+      <w:pPr>
+        <w:ind w:left="1440"/>
+        <w:rPr>
+          <w:rFonts w:ascii="Consolas" w:hAnsi="Consolas"/>
+          <w:sz w:val="20"/>
+          <w:szCs w:val="20"/>
+        </w:rPr>
+      </w:pPr>
+      <w:r>
+        <w:rPr>
+          <w:rFonts w:ascii="Consolas" w:hAnsi="Consolas"/>
+          <w:sz w:val="20"/>
+          <w:szCs w:val="20"/>
+        </w:rPr>
+        <w:t>H5T__conv_bool_llong,   H5T__conv_bool_ullong</w:t>
+      </w:r>
+    </w:p>
+    <w:p>
+      <w:pPr>
+        <w:pStyle w:val="ListParagraph"/>
+        <w:numPr>
+          <w:ilvl w:val="0"/>
+          <w:numId w:val="19"/>
+        </w:numPr>
+      </w:pPr>
+      <w:r>
+        <w:t xml:space="preserve">Add the definitions of the hard conversion functions for this new datatype in </w:t>
+      </w:r>
+      <w:r>
+        <w:rPr>
+          <w:rFonts w:ascii="Courier New" w:hAnsi="Courier New" w:cs="Courier New"/>
+          <w:sz w:val="20"/>
+          <w:szCs w:val="20"/>
+        </w:rPr>
+        <w:t>H5Tconv.c</w:t>
+      </w:r>
+      <w:r>
+        <w:t xml:space="preserve">.  There should be definitions for all the functions listed in </w:t>
+      </w:r>
+      <w:r>
+        <w:rPr>
+          <w:i/>
+        </w:rPr>
+        <w:t>Step h</w:t>
+      </w:r>
+      <w:r>
+        <w:t>.</w:t>
+      </w:r>
+    </w:p>
+    <w:p>
+      <w:pPr>
+        <w:pStyle w:val="ListParagraph"/>
+        <w:numPr>
+          <w:ilvl w:val="0"/>
+          <w:numId w:val="19"/>
+        </w:numPr>
+      </w:pPr>
+      <w:r>
         <w:t>Add test cases for the new type</w:t>
       </w:r>
       <w:r>
@@ -16033,7 +16454,17 @@
           <w:sz w:val="20"/>
           <w:szCs w:val="20"/>
         </w:rPr>
-        <w:t>DETECT_F</w:t>
+        <w:t>DETE</w:t>
+      </w:r>
+      <w:bookmarkStart w:id="0" w:name="_GoBack"/>
+      <w:bookmarkEnd w:id="0"/>
+      <w:r>
+        <w:rPr>
+          <w:rFonts w:ascii="Consolas" w:hAnsi="Consolas"/>
+          <w:sz w:val="20"/>
+          <w:szCs w:val="20"/>
+        </w:rPr>
+        <w:t>CT_F</w:t>
       </w:r>
       <w:r>
         <w:t xml:space="preserve"> instead of </w:t>
@@ -16123,6 +16554,7 @@
         </w:numPr>
       </w:pPr>
       <w:r>
+        <w:lastRenderedPageBreak/>
         <w:t xml:space="preserve">Define IEEE 128-bit quadruple precision type </w:t>
       </w:r>
       <w:r>
@@ -21158,7 +21590,6 @@
       <w:r>
         <w:t xml:space="preserve">, it calls </w:t>
       </w:r>
-      <w:bookmarkStart w:id="0" w:name="_GoBack"/>
       <w:r>
         <w:rPr>
           <w:rFonts w:ascii="Consolas" w:hAnsi="Consolas" w:cs="Courier New"/>
@@ -21168,11 +21599,7 @@
         <w:t>imp_bit</w:t>
       </w:r>
       <w:r>
-        <w:t xml:space="preserve"> </w:t>
-      </w:r>
-      <w:bookmarkEnd w:id="0"/>
-      <w:r>
-        <w:t>in this way:</w:t>
+        <w:t xml:space="preserve"> in this way:</w:t>
       </w:r>
     </w:p>
     <w:p>
@@ -23439,7 +23866,7 @@
               <w:rPr>
                 <w:noProof/>
               </w:rPr>
-              <w:t>31</w:t>
+              <w:t>21</w:t>
             </w:r>
             <w:r>
               <w:rPr>
@@ -23455,7 +23882,7 @@
                 <w:rPr>
                   <w:noProof/>
                 </w:rPr>
-                <w:t>32</w:t>
+                <w:t>33</w:t>
               </w:r>
             </w:fldSimple>
           </w:p>
@@ -23570,7 +23997,7 @@
                 <w:rPr>
                   <w:noProof/>
                 </w:rPr>
-                <w:t>32</w:t>
+                <w:t>33</w:t>
               </w:r>
             </w:fldSimple>
           </w:p>
@@ -29350,58 +29777,58 @@
     </dgm:pt>
   </dgm:ptLst>
   <dgm:cxnLst>
-    <dgm:cxn modelId="{AFBA4952-BAAF-1F48-85E8-C3CC396DA322}" srcId="{43CCB0E0-CE61-214C-9687-C44628E1817E}" destId="{481AFC3B-271D-5B48-9987-EE84B2A1388A}" srcOrd="0" destOrd="0" parTransId="{9521967F-F08D-1C47-9D84-ACD84FA49005}" sibTransId="{6BA4EC43-4DCF-9B40-8321-3697BE9DF8BB}"/>
-    <dgm:cxn modelId="{226D6A8F-9CBF-3046-85F9-CCBA92A9BD5B}" type="presOf" srcId="{36AD70AD-CD96-A34B-93DC-1B412DFB2D6A}" destId="{BEA5631B-304F-F046-92B1-5F96557C76BB}" srcOrd="0" destOrd="0" presId="urn:microsoft.com/office/officeart/2009/3/layout/HorizontalOrganizationChart"/>
+    <dgm:cxn modelId="{C0BBD8C5-38BB-D843-8D53-66EBB4CD4BC5}" type="presOf" srcId="{17149BA3-E938-D947-A918-F27411C00925}" destId="{B506F398-802E-3F4C-B39F-019C991BE61D}" srcOrd="0" destOrd="0" presId="urn:microsoft.com/office/officeart/2009/3/layout/HorizontalOrganizationChart"/>
     <dgm:cxn modelId="{EC83A49A-E21B-0E44-92D3-3F1D8EDF31AB}" type="presOf" srcId="{81415ABA-646D-9445-9A21-194F5C1D94B8}" destId="{010804D5-AC11-C249-8D8F-055501198272}" srcOrd="1" destOrd="0" presId="urn:microsoft.com/office/officeart/2009/3/layout/HorizontalOrganizationChart"/>
     <dgm:cxn modelId="{4D6DBBDC-C065-A241-800B-A4D63244EC10}" type="presOf" srcId="{43CCB0E0-CE61-214C-9687-C44628E1817E}" destId="{CF90CC10-2465-9947-9136-25395AA14887}" srcOrd="0" destOrd="0" presId="urn:microsoft.com/office/officeart/2009/3/layout/HorizontalOrganizationChart"/>
+    <dgm:cxn modelId="{FF11A834-0160-CC40-8343-4454BF1E8A5D}" srcId="{481AFC3B-271D-5B48-9987-EE84B2A1388A}" destId="{7BF92A6F-47B4-EC45-9FC2-F49DA203A382}" srcOrd="5" destOrd="0" parTransId="{E45F3841-6BD8-3B47-B2FB-6F483E256FAB}" sibTransId="{C5A4A74A-C22A-6A4E-B377-CF42DEE178D7}"/>
+    <dgm:cxn modelId="{86C9FB47-18ED-5A48-B4B6-896F91781484}" type="presOf" srcId="{43843F76-3449-BA45-948B-A662ABE7669D}" destId="{8F11548F-0E87-854E-BCAC-B4C4D5A3C785}" srcOrd="0" destOrd="0" presId="urn:microsoft.com/office/officeart/2009/3/layout/HorizontalOrganizationChart"/>
+    <dgm:cxn modelId="{C6DE2DDF-395E-7E4C-897C-D0CF262965E9}" type="presOf" srcId="{91C36145-E62E-C344-9AE4-E206668358E3}" destId="{41B035F7-F6ED-0740-ADD5-BC48193918EA}" srcOrd="0" destOrd="0" presId="urn:microsoft.com/office/officeart/2009/3/layout/HorizontalOrganizationChart"/>
+    <dgm:cxn modelId="{6BA292FC-0EB2-2B49-955D-710EED047626}" type="presOf" srcId="{481AFC3B-271D-5B48-9987-EE84B2A1388A}" destId="{219D8777-C9B6-AF4E-ADAD-0514388ED165}" srcOrd="1" destOrd="0" presId="urn:microsoft.com/office/officeart/2009/3/layout/HorizontalOrganizationChart"/>
+    <dgm:cxn modelId="{AFBA4952-BAAF-1F48-85E8-C3CC396DA322}" srcId="{43CCB0E0-CE61-214C-9687-C44628E1817E}" destId="{481AFC3B-271D-5B48-9987-EE84B2A1388A}" srcOrd="0" destOrd="0" parTransId="{9521967F-F08D-1C47-9D84-ACD84FA49005}" sibTransId="{6BA4EC43-4DCF-9B40-8321-3697BE9DF8BB}"/>
+    <dgm:cxn modelId="{7AE18FA4-0111-F240-94AD-44C3EA63AE73}" srcId="{36AD70AD-CD96-A34B-93DC-1B412DFB2D6A}" destId="{811AD6C1-3EEC-C444-A988-E1284F7AA7C5}" srcOrd="2" destOrd="0" parTransId="{9002EC45-AF19-1A40-90F9-DF1B7238AC3D}" sibTransId="{DE890BC3-ACB0-0848-86E9-7B29F8A8BD75}"/>
+    <dgm:cxn modelId="{343AD046-08C3-DA45-86DE-4C5C4CD3F2E9}" type="presOf" srcId="{9002EC45-AF19-1A40-90F9-DF1B7238AC3D}" destId="{981439FE-3386-9045-9ADF-C7DCC3CED1F3}" srcOrd="0" destOrd="0" presId="urn:microsoft.com/office/officeart/2009/3/layout/HorizontalOrganizationChart"/>
+    <dgm:cxn modelId="{A2B579CC-B341-6A44-937E-76A398ED363A}" srcId="{481AFC3B-271D-5B48-9987-EE84B2A1388A}" destId="{E1830043-E877-0A46-9ABA-723536F33804}" srcOrd="4" destOrd="0" parTransId="{50840822-C003-964E-A1D6-622CB03EDB53}" sibTransId="{C2F43044-542F-564D-A7A8-DEC5925BC987}"/>
+    <dgm:cxn modelId="{342BDB9A-680E-914A-B786-500CEDC80AC6}" type="presOf" srcId="{81415ABA-646D-9445-9A21-194F5C1D94B8}" destId="{B5819FDD-A5C0-F442-B8AD-B88EE19E3226}" srcOrd="0" destOrd="0" presId="urn:microsoft.com/office/officeart/2009/3/layout/HorizontalOrganizationChart"/>
+    <dgm:cxn modelId="{59B89247-8EB4-6944-B135-CF0260847823}" type="presOf" srcId="{FA865BEC-BFD0-4143-8C91-EFD1C23E6FF8}" destId="{C81A2621-CA45-EF4F-8299-ABC500936EE0}" srcOrd="0" destOrd="0" presId="urn:microsoft.com/office/officeart/2009/3/layout/HorizontalOrganizationChart"/>
+    <dgm:cxn modelId="{B0431B77-7EE9-B541-A0E9-E563B2988F7B}" type="presOf" srcId="{AD5D38AC-FD17-E448-BE47-136E16BEEDFE}" destId="{7BC72669-6A58-504E-83A6-09A0877744D6}" srcOrd="0" destOrd="0" presId="urn:microsoft.com/office/officeart/2009/3/layout/HorizontalOrganizationChart"/>
+    <dgm:cxn modelId="{7AF2EB95-BDA2-4D45-AB11-259940F35F12}" type="presOf" srcId="{07C4B4A6-DD3E-1E46-A2DF-3F2B8BA29D36}" destId="{FF518A47-08AA-5046-89EF-CC5F0DBA5451}" srcOrd="1" destOrd="0" presId="urn:microsoft.com/office/officeart/2009/3/layout/HorizontalOrganizationChart"/>
+    <dgm:cxn modelId="{EADC235C-C4C3-7046-961C-4819E84C8133}" type="presOf" srcId="{43843F76-3449-BA45-948B-A662ABE7669D}" destId="{ABFA8017-E336-E342-BB64-91AF49428E5D}" srcOrd="1" destOrd="0" presId="urn:microsoft.com/office/officeart/2009/3/layout/HorizontalOrganizationChart"/>
+    <dgm:cxn modelId="{934D2512-DE85-3C41-B51F-CA7A6B98D289}" type="presOf" srcId="{E4FE0CF8-11F6-5449-A474-6721A553E467}" destId="{2C9C6804-A5B9-5543-BE37-203BDC7E8D0C}" srcOrd="0" destOrd="0" presId="urn:microsoft.com/office/officeart/2009/3/layout/HorizontalOrganizationChart"/>
+    <dgm:cxn modelId="{12C7D1CD-A301-2C48-B794-87B88D2CE560}" type="presOf" srcId="{8243B61F-A02F-8645-8686-C4D947FFE419}" destId="{E57FD8BB-8F91-DD43-A76C-640BA3422994}" srcOrd="0" destOrd="0" presId="urn:microsoft.com/office/officeart/2009/3/layout/HorizontalOrganizationChart"/>
+    <dgm:cxn modelId="{55F53D49-C3B6-BC47-961D-4C48DBA8EE03}" type="presOf" srcId="{521E7923-048D-CD42-A16C-8683C0E2A509}" destId="{139CAA70-D5AA-3F49-A5B3-0462E2A1453A}" srcOrd="0" destOrd="0" presId="urn:microsoft.com/office/officeart/2009/3/layout/HorizontalOrganizationChart"/>
+    <dgm:cxn modelId="{66680985-2F50-094D-9565-93507264E8BA}" type="presOf" srcId="{0CD83EEC-BDEB-8047-8ED4-D15D515E2409}" destId="{4EB80BFF-2AD4-5845-860A-43236C86F80D}" srcOrd="0" destOrd="0" presId="urn:microsoft.com/office/officeart/2009/3/layout/HorizontalOrganizationChart"/>
+    <dgm:cxn modelId="{226D6A8F-9CBF-3046-85F9-CCBA92A9BD5B}" type="presOf" srcId="{36AD70AD-CD96-A34B-93DC-1B412DFB2D6A}" destId="{BEA5631B-304F-F046-92B1-5F96557C76BB}" srcOrd="0" destOrd="0" presId="urn:microsoft.com/office/officeart/2009/3/layout/HorizontalOrganizationChart"/>
     <dgm:cxn modelId="{746D188E-141D-B44C-82F0-7D34E46B01BA}" type="presOf" srcId="{481AFC3B-271D-5B48-9987-EE84B2A1388A}" destId="{DA1371AC-A4D1-964C-B638-7DA5E7054E23}" srcOrd="0" destOrd="0" presId="urn:microsoft.com/office/officeart/2009/3/layout/HorizontalOrganizationChart"/>
+    <dgm:cxn modelId="{C234280E-1D68-444C-AA4D-C4124AAFDA41}" type="presOf" srcId="{E45F3841-6BD8-3B47-B2FB-6F483E256FAB}" destId="{03B10D6F-1773-2644-8527-FEED8A770A75}" srcOrd="0" destOrd="0" presId="urn:microsoft.com/office/officeart/2009/3/layout/HorizontalOrganizationChart"/>
+    <dgm:cxn modelId="{C25D594A-8540-D34D-BCB0-716DC6F98FCA}" srcId="{481AFC3B-271D-5B48-9987-EE84B2A1388A}" destId="{36AD70AD-CD96-A34B-93DC-1B412DFB2D6A}" srcOrd="2" destOrd="0" parTransId="{0CD83EEC-BDEB-8047-8ED4-D15D515E2409}" sibTransId="{47DE7543-E326-EE4A-AE74-F11BE16414AB}"/>
+    <dgm:cxn modelId="{9D82E512-B6C6-B04D-85B8-5FCBE93B03C7}" type="presOf" srcId="{553304E1-E517-2C4F-BAE9-97D39B6D2E86}" destId="{4112E15D-08FD-B04F-8F7B-F973C8681D04}" srcOrd="0" destOrd="0" presId="urn:microsoft.com/office/officeart/2009/3/layout/HorizontalOrganizationChart"/>
+    <dgm:cxn modelId="{AC184AE2-E889-EC41-ABBC-67EB140578E8}" srcId="{7BF92A6F-47B4-EC45-9FC2-F49DA203A382}" destId="{17149BA3-E938-D947-A918-F27411C00925}" srcOrd="0" destOrd="0" parTransId="{F5219BBF-07B9-0E46-B92B-D8440D6EFF1F}" sibTransId="{E092F16D-B6E9-4B44-9B9E-137FBEE991AF}"/>
+    <dgm:cxn modelId="{89EFAE78-56F4-9741-975F-F52942C505D8}" type="presOf" srcId="{E1830043-E877-0A46-9ABA-723536F33804}" destId="{5C6D5543-7BF8-1640-8A6A-1944CB7E3B10}" srcOrd="0" destOrd="0" presId="urn:microsoft.com/office/officeart/2009/3/layout/HorizontalOrganizationChart"/>
+    <dgm:cxn modelId="{BB265DC5-0FC7-BA48-9062-48A8B8F6D72A}" srcId="{36AD70AD-CD96-A34B-93DC-1B412DFB2D6A}" destId="{43843F76-3449-BA45-948B-A662ABE7669D}" srcOrd="3" destOrd="0" parTransId="{FA865BEC-BFD0-4143-8C91-EFD1C23E6FF8}" sibTransId="{7E1A7F83-6666-D04B-BF11-791038ECEB16}"/>
     <dgm:cxn modelId="{C376DC7D-E5C8-514E-8AF5-2BF2983E263E}" srcId="{481AFC3B-271D-5B48-9987-EE84B2A1388A}" destId="{91C36145-E62E-C344-9AE4-E206668358E3}" srcOrd="1" destOrd="0" parTransId="{AD5D38AC-FD17-E448-BE47-136E16BEEDFE}" sibTransId="{E939B321-E334-E44D-9D54-27F532BECBCD}"/>
-    <dgm:cxn modelId="{FF11A834-0160-CC40-8343-4454BF1E8A5D}" srcId="{481AFC3B-271D-5B48-9987-EE84B2A1388A}" destId="{7BF92A6F-47B4-EC45-9FC2-F49DA203A382}" srcOrd="5" destOrd="0" parTransId="{E45F3841-6BD8-3B47-B2FB-6F483E256FAB}" sibTransId="{C5A4A74A-C22A-6A4E-B377-CF42DEE178D7}"/>
-    <dgm:cxn modelId="{EADC235C-C4C3-7046-961C-4819E84C8133}" type="presOf" srcId="{43843F76-3449-BA45-948B-A662ABE7669D}" destId="{ABFA8017-E336-E342-BB64-91AF49428E5D}" srcOrd="1" destOrd="0" presId="urn:microsoft.com/office/officeart/2009/3/layout/HorizontalOrganizationChart"/>
+    <dgm:cxn modelId="{2CBD82E0-DA0C-E14A-99F2-0DB1520C140C}" srcId="{36AD70AD-CD96-A34B-93DC-1B412DFB2D6A}" destId="{553304E1-E517-2C4F-BAE9-97D39B6D2E86}" srcOrd="1" destOrd="0" parTransId="{E4FE0CF8-11F6-5449-A474-6721A553E467}" sibTransId="{6E35B932-D592-8140-A8F8-B362435C43AE}"/>
+    <dgm:cxn modelId="{AFA2F021-773E-6D41-AAD6-E6EA6DD7472E}" srcId="{36AD70AD-CD96-A34B-93DC-1B412DFB2D6A}" destId="{69DC6021-A4FE-014D-B695-6915C4B6C1FC}" srcOrd="4" destOrd="0" parTransId="{86B94013-FEE3-884B-9440-E01CE21561FC}" sibTransId="{FDEDDC05-0427-1B4E-ACDD-26936803F553}"/>
+    <dgm:cxn modelId="{235DD7B8-BE4E-9D4A-9B96-3348E08BC275}" type="presOf" srcId="{F5219BBF-07B9-0E46-B92B-D8440D6EFF1F}" destId="{08215B3F-E7AE-D643-BB19-BC87C363903D}" srcOrd="0" destOrd="0" presId="urn:microsoft.com/office/officeart/2009/3/layout/HorizontalOrganizationChart"/>
+    <dgm:cxn modelId="{113EB076-2379-5948-9979-8309044C44E8}" type="presOf" srcId="{3EF345BE-7E85-904A-9205-33BE9B8E47A6}" destId="{B42F05FD-AF80-7C42-93EB-BE542B3909B9}" srcOrd="0" destOrd="0" presId="urn:microsoft.com/office/officeart/2009/3/layout/HorizontalOrganizationChart"/>
+    <dgm:cxn modelId="{ACAB7C8E-C782-5D41-8B76-6BAD9B157CC1}" type="presOf" srcId="{17149BA3-E938-D947-A918-F27411C00925}" destId="{0DBED8E1-BBA1-D348-8948-5A818699D8A7}" srcOrd="1" destOrd="0" presId="urn:microsoft.com/office/officeart/2009/3/layout/HorizontalOrganizationChart"/>
+    <dgm:cxn modelId="{5BD96047-F3E5-7D4A-8D71-C8FCD021599A}" srcId="{36AD70AD-CD96-A34B-93DC-1B412DFB2D6A}" destId="{81415ABA-646D-9445-9A21-194F5C1D94B8}" srcOrd="0" destOrd="0" parTransId="{3EF345BE-7E85-904A-9205-33BE9B8E47A6}" sibTransId="{0AD6A454-2583-A84F-A0F0-7123EABFB4E1}"/>
+    <dgm:cxn modelId="{21586116-FEA8-6B47-ABDF-3FD5207D81B4}" srcId="{481AFC3B-271D-5B48-9987-EE84B2A1388A}" destId="{07C4B4A6-DD3E-1E46-A2DF-3F2B8BA29D36}" srcOrd="0" destOrd="0" parTransId="{521E7923-048D-CD42-A16C-8683C0E2A509}" sibTransId="{731BC1D0-F3E1-F14C-8A41-86C249270945}"/>
+    <dgm:cxn modelId="{AF90887C-38A1-7946-879C-3D93AF0F73C8}" type="presOf" srcId="{8D283DCC-E187-9645-855E-FB20B0083440}" destId="{F3C00AAC-20B0-004F-9786-3DAAAC91BA08}" srcOrd="0" destOrd="0" presId="urn:microsoft.com/office/officeart/2009/3/layout/HorizontalOrganizationChart"/>
+    <dgm:cxn modelId="{55AB9C79-398C-EB45-95A1-B5C92F312B99}" type="presOf" srcId="{36AD70AD-CD96-A34B-93DC-1B412DFB2D6A}" destId="{0B62E341-9FCD-2E4E-B380-790AF37AC24F}" srcOrd="1" destOrd="0" presId="urn:microsoft.com/office/officeart/2009/3/layout/HorizontalOrganizationChart"/>
+    <dgm:cxn modelId="{693936DD-2D99-E944-93BA-6A2BDCF9AF11}" type="presOf" srcId="{E1830043-E877-0A46-9ABA-723536F33804}" destId="{4E021E2D-72E9-1143-B363-C078986A9C8B}" srcOrd="1" destOrd="0" presId="urn:microsoft.com/office/officeart/2009/3/layout/HorizontalOrganizationChart"/>
+    <dgm:cxn modelId="{C4170EB4-04C4-294B-9BE6-8B2A82292333}" type="presOf" srcId="{91C36145-E62E-C344-9AE4-E206668358E3}" destId="{6D0EDBF2-C2A9-894B-93B7-886901529685}" srcOrd="1" destOrd="0" presId="urn:microsoft.com/office/officeart/2009/3/layout/HorizontalOrganizationChart"/>
+    <dgm:cxn modelId="{8E14BB06-4445-CC4B-BFD1-2A82F2ED76D8}" type="presOf" srcId="{50840822-C003-964E-A1D6-622CB03EDB53}" destId="{7FC47868-B7DA-F148-901B-E01121B2D660}" srcOrd="0" destOrd="0" presId="urn:microsoft.com/office/officeart/2009/3/layout/HorizontalOrganizationChart"/>
+    <dgm:cxn modelId="{811DBFBE-08BD-5049-A897-A1F2D447E294}" srcId="{481AFC3B-271D-5B48-9987-EE84B2A1388A}" destId="{8243B61F-A02F-8645-8686-C4D947FFE419}" srcOrd="3" destOrd="0" parTransId="{8D283DCC-E187-9645-855E-FB20B0083440}" sibTransId="{365BF77E-6F41-EA4C-BE29-E0A7B5ADDF73}"/>
+    <dgm:cxn modelId="{3A495FB4-BBAC-E542-B87B-DF3609B3A304}" type="presOf" srcId="{69DC6021-A4FE-014D-B695-6915C4B6C1FC}" destId="{C55FACD4-4AAC-6247-8CD7-5F71BEBDF2B5}" srcOrd="0" destOrd="0" presId="urn:microsoft.com/office/officeart/2009/3/layout/HorizontalOrganizationChart"/>
     <dgm:cxn modelId="{7F145DCB-F473-D448-BDBF-4E4BC8BE11C8}" type="presOf" srcId="{7BF92A6F-47B4-EC45-9FC2-F49DA203A382}" destId="{A59B2090-FC93-BB4F-85A9-16EC5AC7DCD3}" srcOrd="1" destOrd="0" presId="urn:microsoft.com/office/officeart/2009/3/layout/HorizontalOrganizationChart"/>
-    <dgm:cxn modelId="{8E14BB06-4445-CC4B-BFD1-2A82F2ED76D8}" type="presOf" srcId="{50840822-C003-964E-A1D6-622CB03EDB53}" destId="{7FC47868-B7DA-F148-901B-E01121B2D660}" srcOrd="0" destOrd="0" presId="urn:microsoft.com/office/officeart/2009/3/layout/HorizontalOrganizationChart"/>
-    <dgm:cxn modelId="{1067969E-0276-4945-B5BC-9F77EC2A21EF}" type="presOf" srcId="{7BF92A6F-47B4-EC45-9FC2-F49DA203A382}" destId="{2D734C88-BB9E-314B-A7E7-9B08AF7DCAAE}" srcOrd="0" destOrd="0" presId="urn:microsoft.com/office/officeart/2009/3/layout/HorizontalOrganizationChart"/>
-    <dgm:cxn modelId="{21586116-FEA8-6B47-ABDF-3FD5207D81B4}" srcId="{481AFC3B-271D-5B48-9987-EE84B2A1388A}" destId="{07C4B4A6-DD3E-1E46-A2DF-3F2B8BA29D36}" srcOrd="0" destOrd="0" parTransId="{521E7923-048D-CD42-A16C-8683C0E2A509}" sibTransId="{731BC1D0-F3E1-F14C-8A41-86C249270945}"/>
     <dgm:cxn modelId="{41D26A9D-0CD6-1F41-A1FF-B8263F74AEAC}" type="presOf" srcId="{8243B61F-A02F-8645-8686-C4D947FFE419}" destId="{EE9430A9-9113-A84A-A3BA-7801BDC55208}" srcOrd="1" destOrd="0" presId="urn:microsoft.com/office/officeart/2009/3/layout/HorizontalOrganizationChart"/>
-    <dgm:cxn modelId="{2CBD82E0-DA0C-E14A-99F2-0DB1520C140C}" srcId="{36AD70AD-CD96-A34B-93DC-1B412DFB2D6A}" destId="{553304E1-E517-2C4F-BAE9-97D39B6D2E86}" srcOrd="1" destOrd="0" parTransId="{E4FE0CF8-11F6-5449-A474-6721A553E467}" sibTransId="{6E35B932-D592-8140-A8F8-B362435C43AE}"/>
-    <dgm:cxn modelId="{235DD7B8-BE4E-9D4A-9B96-3348E08BC275}" type="presOf" srcId="{F5219BBF-07B9-0E46-B92B-D8440D6EFF1F}" destId="{08215B3F-E7AE-D643-BB19-BC87C363903D}" srcOrd="0" destOrd="0" presId="urn:microsoft.com/office/officeart/2009/3/layout/HorizontalOrganizationChart"/>
-    <dgm:cxn modelId="{55AB9C79-398C-EB45-95A1-B5C92F312B99}" type="presOf" srcId="{36AD70AD-CD96-A34B-93DC-1B412DFB2D6A}" destId="{0B62E341-9FCD-2E4E-B380-790AF37AC24F}" srcOrd="1" destOrd="0" presId="urn:microsoft.com/office/officeart/2009/3/layout/HorizontalOrganizationChart"/>
-    <dgm:cxn modelId="{342BDB9A-680E-914A-B786-500CEDC80AC6}" type="presOf" srcId="{81415ABA-646D-9445-9A21-194F5C1D94B8}" destId="{B5819FDD-A5C0-F442-B8AD-B88EE19E3226}" srcOrd="0" destOrd="0" presId="urn:microsoft.com/office/officeart/2009/3/layout/HorizontalOrganizationChart"/>
-    <dgm:cxn modelId="{55F53D49-C3B6-BC47-961D-4C48DBA8EE03}" type="presOf" srcId="{521E7923-048D-CD42-A16C-8683C0E2A509}" destId="{139CAA70-D5AA-3F49-A5B3-0462E2A1453A}" srcOrd="0" destOrd="0" presId="urn:microsoft.com/office/officeart/2009/3/layout/HorizontalOrganizationChart"/>
-    <dgm:cxn modelId="{6BA292FC-0EB2-2B49-955D-710EED047626}" type="presOf" srcId="{481AFC3B-271D-5B48-9987-EE84B2A1388A}" destId="{219D8777-C9B6-AF4E-ADAD-0514388ED165}" srcOrd="1" destOrd="0" presId="urn:microsoft.com/office/officeart/2009/3/layout/HorizontalOrganizationChart"/>
-    <dgm:cxn modelId="{66680985-2F50-094D-9565-93507264E8BA}" type="presOf" srcId="{0CD83EEC-BDEB-8047-8ED4-D15D515E2409}" destId="{4EB80BFF-2AD4-5845-860A-43236C86F80D}" srcOrd="0" destOrd="0" presId="urn:microsoft.com/office/officeart/2009/3/layout/HorizontalOrganizationChart"/>
-    <dgm:cxn modelId="{89EFAE78-56F4-9741-975F-F52942C505D8}" type="presOf" srcId="{E1830043-E877-0A46-9ABA-723536F33804}" destId="{5C6D5543-7BF8-1640-8A6A-1944CB7E3B10}" srcOrd="0" destOrd="0" presId="urn:microsoft.com/office/officeart/2009/3/layout/HorizontalOrganizationChart"/>
-    <dgm:cxn modelId="{343AD046-08C3-DA45-86DE-4C5C4CD3F2E9}" type="presOf" srcId="{9002EC45-AF19-1A40-90F9-DF1B7238AC3D}" destId="{981439FE-3386-9045-9ADF-C7DCC3CED1F3}" srcOrd="0" destOrd="0" presId="urn:microsoft.com/office/officeart/2009/3/layout/HorizontalOrganizationChart"/>
-    <dgm:cxn modelId="{C6DE2DDF-395E-7E4C-897C-D0CF262965E9}" type="presOf" srcId="{91C36145-E62E-C344-9AE4-E206668358E3}" destId="{41B035F7-F6ED-0740-ADD5-BC48193918EA}" srcOrd="0" destOrd="0" presId="urn:microsoft.com/office/officeart/2009/3/layout/HorizontalOrganizationChart"/>
-    <dgm:cxn modelId="{6FA503C8-C672-7C49-BBFC-7790A0B5C022}" type="presOf" srcId="{553304E1-E517-2C4F-BAE9-97D39B6D2E86}" destId="{13F5662C-A0DC-CD49-B12F-D304AE3D826E}" srcOrd="1" destOrd="0" presId="urn:microsoft.com/office/officeart/2009/3/layout/HorizontalOrganizationChart"/>
-    <dgm:cxn modelId="{C0BBD8C5-38BB-D843-8D53-66EBB4CD4BC5}" type="presOf" srcId="{17149BA3-E938-D947-A918-F27411C00925}" destId="{B506F398-802E-3F4C-B39F-019C991BE61D}" srcOrd="0" destOrd="0" presId="urn:microsoft.com/office/officeart/2009/3/layout/HorizontalOrganizationChart"/>
-    <dgm:cxn modelId="{9271300A-3B8A-DC40-AD5B-2BBECB2618D6}" type="presOf" srcId="{811AD6C1-3EEC-C444-A988-E1284F7AA7C5}" destId="{49C9FE30-8493-1D4C-B393-9D360D5D887D}" srcOrd="0" destOrd="0" presId="urn:microsoft.com/office/officeart/2009/3/layout/HorizontalOrganizationChart"/>
-    <dgm:cxn modelId="{12C7D1CD-A301-2C48-B794-87B88D2CE560}" type="presOf" srcId="{8243B61F-A02F-8645-8686-C4D947FFE419}" destId="{E57FD8BB-8F91-DD43-A76C-640BA3422994}" srcOrd="0" destOrd="0" presId="urn:microsoft.com/office/officeart/2009/3/layout/HorizontalOrganizationChart"/>
-    <dgm:cxn modelId="{B0431B77-7EE9-B541-A0E9-E563B2988F7B}" type="presOf" srcId="{AD5D38AC-FD17-E448-BE47-136E16BEEDFE}" destId="{7BC72669-6A58-504E-83A6-09A0877744D6}" srcOrd="0" destOrd="0" presId="urn:microsoft.com/office/officeart/2009/3/layout/HorizontalOrganizationChart"/>
-    <dgm:cxn modelId="{AC184AE2-E889-EC41-ABBC-67EB140578E8}" srcId="{7BF92A6F-47B4-EC45-9FC2-F49DA203A382}" destId="{17149BA3-E938-D947-A918-F27411C00925}" srcOrd="0" destOrd="0" parTransId="{F5219BBF-07B9-0E46-B92B-D8440D6EFF1F}" sibTransId="{E092F16D-B6E9-4B44-9B9E-137FBEE991AF}"/>
-    <dgm:cxn modelId="{ACAB7C8E-C782-5D41-8B76-6BAD9B157CC1}" type="presOf" srcId="{17149BA3-E938-D947-A918-F27411C00925}" destId="{0DBED8E1-BBA1-D348-8948-5A818699D8A7}" srcOrd="1" destOrd="0" presId="urn:microsoft.com/office/officeart/2009/3/layout/HorizontalOrganizationChart"/>
-    <dgm:cxn modelId="{7AE18FA4-0111-F240-94AD-44C3EA63AE73}" srcId="{36AD70AD-CD96-A34B-93DC-1B412DFB2D6A}" destId="{811AD6C1-3EEC-C444-A988-E1284F7AA7C5}" srcOrd="2" destOrd="0" parTransId="{9002EC45-AF19-1A40-90F9-DF1B7238AC3D}" sibTransId="{DE890BC3-ACB0-0848-86E9-7B29F8A8BD75}"/>
-    <dgm:cxn modelId="{9D82E512-B6C6-B04D-85B8-5FCBE93B03C7}" type="presOf" srcId="{553304E1-E517-2C4F-BAE9-97D39B6D2E86}" destId="{4112E15D-08FD-B04F-8F7B-F973C8681D04}" srcOrd="0" destOrd="0" presId="urn:microsoft.com/office/officeart/2009/3/layout/HorizontalOrganizationChart"/>
-    <dgm:cxn modelId="{86C9FB47-18ED-5A48-B4B6-896F91781484}" type="presOf" srcId="{43843F76-3449-BA45-948B-A662ABE7669D}" destId="{8F11548F-0E87-854E-BCAC-B4C4D5A3C785}" srcOrd="0" destOrd="0" presId="urn:microsoft.com/office/officeart/2009/3/layout/HorizontalOrganizationChart"/>
-    <dgm:cxn modelId="{BB265DC5-0FC7-BA48-9062-48A8B8F6D72A}" srcId="{36AD70AD-CD96-A34B-93DC-1B412DFB2D6A}" destId="{43843F76-3449-BA45-948B-A662ABE7669D}" srcOrd="3" destOrd="0" parTransId="{FA865BEC-BFD0-4143-8C91-EFD1C23E6FF8}" sibTransId="{7E1A7F83-6666-D04B-BF11-791038ECEB16}"/>
-    <dgm:cxn modelId="{AFA2F021-773E-6D41-AAD6-E6EA6DD7472E}" srcId="{36AD70AD-CD96-A34B-93DC-1B412DFB2D6A}" destId="{69DC6021-A4FE-014D-B695-6915C4B6C1FC}" srcOrd="4" destOrd="0" parTransId="{86B94013-FEE3-884B-9440-E01CE21561FC}" sibTransId="{FDEDDC05-0427-1B4E-ACDD-26936803F553}"/>
-    <dgm:cxn modelId="{7631BFD6-08F6-D743-BEB5-147AC607D3C5}" type="presOf" srcId="{86B94013-FEE3-884B-9440-E01CE21561FC}" destId="{12BDED2B-1986-A945-9E89-8E1A908B9E22}" srcOrd="0" destOrd="0" presId="urn:microsoft.com/office/officeart/2009/3/layout/HorizontalOrganizationChart"/>
-    <dgm:cxn modelId="{934D2512-DE85-3C41-B51F-CA7A6B98D289}" type="presOf" srcId="{E4FE0CF8-11F6-5449-A474-6721A553E467}" destId="{2C9C6804-A5B9-5543-BE37-203BDC7E8D0C}" srcOrd="0" destOrd="0" presId="urn:microsoft.com/office/officeart/2009/3/layout/HorizontalOrganizationChart"/>
-    <dgm:cxn modelId="{AF90887C-38A1-7946-879C-3D93AF0F73C8}" type="presOf" srcId="{8D283DCC-E187-9645-855E-FB20B0083440}" destId="{F3C00AAC-20B0-004F-9786-3DAAAC91BA08}" srcOrd="0" destOrd="0" presId="urn:microsoft.com/office/officeart/2009/3/layout/HorizontalOrganizationChart"/>
-    <dgm:cxn modelId="{A2B579CC-B341-6A44-937E-76A398ED363A}" srcId="{481AFC3B-271D-5B48-9987-EE84B2A1388A}" destId="{E1830043-E877-0A46-9ABA-723536F33804}" srcOrd="4" destOrd="0" parTransId="{50840822-C003-964E-A1D6-622CB03EDB53}" sibTransId="{C2F43044-542F-564D-A7A8-DEC5925BC987}"/>
-    <dgm:cxn modelId="{3A495FB4-BBAC-E542-B87B-DF3609B3A304}" type="presOf" srcId="{69DC6021-A4FE-014D-B695-6915C4B6C1FC}" destId="{C55FACD4-4AAC-6247-8CD7-5F71BEBDF2B5}" srcOrd="0" destOrd="0" presId="urn:microsoft.com/office/officeart/2009/3/layout/HorizontalOrganizationChart"/>
-    <dgm:cxn modelId="{5BD96047-F3E5-7D4A-8D71-C8FCD021599A}" srcId="{36AD70AD-CD96-A34B-93DC-1B412DFB2D6A}" destId="{81415ABA-646D-9445-9A21-194F5C1D94B8}" srcOrd="0" destOrd="0" parTransId="{3EF345BE-7E85-904A-9205-33BE9B8E47A6}" sibTransId="{0AD6A454-2583-A84F-A0F0-7123EABFB4E1}"/>
-    <dgm:cxn modelId="{693936DD-2D99-E944-93BA-6A2BDCF9AF11}" type="presOf" srcId="{E1830043-E877-0A46-9ABA-723536F33804}" destId="{4E021E2D-72E9-1143-B363-C078986A9C8B}" srcOrd="1" destOrd="0" presId="urn:microsoft.com/office/officeart/2009/3/layout/HorizontalOrganizationChart"/>
-    <dgm:cxn modelId="{E5D805B1-6E57-7B4B-9534-353959F62B38}" type="presOf" srcId="{811AD6C1-3EEC-C444-A988-E1284F7AA7C5}" destId="{4A5F085A-4F60-8F48-87F9-B065EAFA064C}" srcOrd="1" destOrd="0" presId="urn:microsoft.com/office/officeart/2009/3/layout/HorizontalOrganizationChart"/>
-    <dgm:cxn modelId="{C4170EB4-04C4-294B-9BE6-8B2A82292333}" type="presOf" srcId="{91C36145-E62E-C344-9AE4-E206668358E3}" destId="{6D0EDBF2-C2A9-894B-93B7-886901529685}" srcOrd="1" destOrd="0" presId="urn:microsoft.com/office/officeart/2009/3/layout/HorizontalOrganizationChart"/>
-    <dgm:cxn modelId="{C25D594A-8540-D34D-BCB0-716DC6F98FCA}" srcId="{481AFC3B-271D-5B48-9987-EE84B2A1388A}" destId="{36AD70AD-CD96-A34B-93DC-1B412DFB2D6A}" srcOrd="2" destOrd="0" parTransId="{0CD83EEC-BDEB-8047-8ED4-D15D515E2409}" sibTransId="{47DE7543-E326-EE4A-AE74-F11BE16414AB}"/>
-    <dgm:cxn modelId="{59B89247-8EB4-6944-B135-CF0260847823}" type="presOf" srcId="{FA865BEC-BFD0-4143-8C91-EFD1C23E6FF8}" destId="{C81A2621-CA45-EF4F-8299-ABC500936EE0}" srcOrd="0" destOrd="0" presId="urn:microsoft.com/office/officeart/2009/3/layout/HorizontalOrganizationChart"/>
     <dgm:cxn modelId="{78F21C38-9971-1248-873A-D20D90F9FE92}" type="presOf" srcId="{07C4B4A6-DD3E-1E46-A2DF-3F2B8BA29D36}" destId="{F5E22B6F-CB98-4748-A30D-4CC14FF5B9E1}" srcOrd="0" destOrd="0" presId="urn:microsoft.com/office/officeart/2009/3/layout/HorizontalOrganizationChart"/>
     <dgm:cxn modelId="{436991E8-EEE0-6E40-BE22-AD9654A6E3A1}" type="presOf" srcId="{69DC6021-A4FE-014D-B695-6915C4B6C1FC}" destId="{74EE52D9-89FB-8341-9645-63D990BE4BCB}" srcOrd="1" destOrd="0" presId="urn:microsoft.com/office/officeart/2009/3/layout/HorizontalOrganizationChart"/>
-    <dgm:cxn modelId="{7AF2EB95-BDA2-4D45-AB11-259940F35F12}" type="presOf" srcId="{07C4B4A6-DD3E-1E46-A2DF-3F2B8BA29D36}" destId="{FF518A47-08AA-5046-89EF-CC5F0DBA5451}" srcOrd="1" destOrd="0" presId="urn:microsoft.com/office/officeart/2009/3/layout/HorizontalOrganizationChart"/>
-    <dgm:cxn modelId="{811DBFBE-08BD-5049-A897-A1F2D447E294}" srcId="{481AFC3B-271D-5B48-9987-EE84B2A1388A}" destId="{8243B61F-A02F-8645-8686-C4D947FFE419}" srcOrd="3" destOrd="0" parTransId="{8D283DCC-E187-9645-855E-FB20B0083440}" sibTransId="{365BF77E-6F41-EA4C-BE29-E0A7B5ADDF73}"/>
-    <dgm:cxn modelId="{113EB076-2379-5948-9979-8309044C44E8}" type="presOf" srcId="{3EF345BE-7E85-904A-9205-33BE9B8E47A6}" destId="{B42F05FD-AF80-7C42-93EB-BE542B3909B9}" srcOrd="0" destOrd="0" presId="urn:microsoft.com/office/officeart/2009/3/layout/HorizontalOrganizationChart"/>
-    <dgm:cxn modelId="{C234280E-1D68-444C-AA4D-C4124AAFDA41}" type="presOf" srcId="{E45F3841-6BD8-3B47-B2FB-6F483E256FAB}" destId="{03B10D6F-1773-2644-8527-FEED8A770A75}" srcOrd="0" destOrd="0" presId="urn:microsoft.com/office/officeart/2009/3/layout/HorizontalOrganizationChart"/>
+    <dgm:cxn modelId="{6FA503C8-C672-7C49-BBFC-7790A0B5C022}" type="presOf" srcId="{553304E1-E517-2C4F-BAE9-97D39B6D2E86}" destId="{13F5662C-A0DC-CD49-B12F-D304AE3D826E}" srcOrd="1" destOrd="0" presId="urn:microsoft.com/office/officeart/2009/3/layout/HorizontalOrganizationChart"/>
+    <dgm:cxn modelId="{1067969E-0276-4945-B5BC-9F77EC2A21EF}" type="presOf" srcId="{7BF92A6F-47B4-EC45-9FC2-F49DA203A382}" destId="{2D734C88-BB9E-314B-A7E7-9B08AF7DCAAE}" srcOrd="0" destOrd="0" presId="urn:microsoft.com/office/officeart/2009/3/layout/HorizontalOrganizationChart"/>
+    <dgm:cxn modelId="{7631BFD6-08F6-D743-BEB5-147AC607D3C5}" type="presOf" srcId="{86B94013-FEE3-884B-9440-E01CE21561FC}" destId="{12BDED2B-1986-A945-9E89-8E1A908B9E22}" srcOrd="0" destOrd="0" presId="urn:microsoft.com/office/officeart/2009/3/layout/HorizontalOrganizationChart"/>
+    <dgm:cxn modelId="{9271300A-3B8A-DC40-AD5B-2BBECB2618D6}" type="presOf" srcId="{811AD6C1-3EEC-C444-A988-E1284F7AA7C5}" destId="{49C9FE30-8493-1D4C-B393-9D360D5D887D}" srcOrd="0" destOrd="0" presId="urn:microsoft.com/office/officeart/2009/3/layout/HorizontalOrganizationChart"/>
+    <dgm:cxn modelId="{E5D805B1-6E57-7B4B-9534-353959F62B38}" type="presOf" srcId="{811AD6C1-3EEC-C444-A988-E1284F7AA7C5}" destId="{4A5F085A-4F60-8F48-87F9-B065EAFA064C}" srcOrd="1" destOrd="0" presId="urn:microsoft.com/office/officeart/2009/3/layout/HorizontalOrganizationChart"/>
     <dgm:cxn modelId="{C182B560-4209-E442-B67E-6490FC161002}" type="presParOf" srcId="{CF90CC10-2465-9947-9136-25395AA14887}" destId="{856626CF-80D3-0E42-8C42-FBB42AB83E5A}" srcOrd="0" destOrd="0" presId="urn:microsoft.com/office/officeart/2009/3/layout/HorizontalOrganizationChart"/>
     <dgm:cxn modelId="{CBA3CBE7-F259-B348-AB48-7A5FFD0587D9}" type="presParOf" srcId="{856626CF-80D3-0E42-8C42-FBB42AB83E5A}" destId="{2029B618-5643-234F-900F-695150D7AE35}" srcOrd="0" destOrd="0" presId="urn:microsoft.com/office/officeart/2009/3/layout/HorizontalOrganizationChart"/>
     <dgm:cxn modelId="{111CF929-30F3-B54B-AAB8-6AD7FFBACCD1}" type="presParOf" srcId="{2029B618-5643-234F-900F-695150D7AE35}" destId="{DA1371AC-A4D1-964C-B638-7DA5E7054E23}" srcOrd="0" destOrd="0" presId="urn:microsoft.com/office/officeart/2009/3/layout/HorizontalOrganizationChart"/>
@@ -34709,7 +35136,7 @@
 </file>
 
 <file path=customXml/itemProps1.xml><?xml version="1.0" encoding="utf-8"?>
-<ds:datastoreItem xmlns:ds="http://schemas.openxmlformats.org/officeDocument/2006/customXml" ds:itemID="{8570975A-70A9-6944-806B-A22AFC3BF646}">
+<ds:datastoreItem xmlns:ds="http://schemas.openxmlformats.org/officeDocument/2006/customXml" ds:itemID="{073A3F56-743B-C04E-A849-CFAA35FCE8F3}">
   <ds:schemaRefs>
     <ds:schemaRef ds:uri="http://schemas.openxmlformats.org/officeDocument/2006/bibliography"/>
   </ds:schemaRefs>

</xml_diff>

<commit_message>
Fixed a minor typo.
</commit_message>
<xml_diff>
--- a/library_maintenance/datatypes/Maintainer_guide.docx
+++ b/library_maintenance/datatypes/Maintainer_guide.docx
@@ -2324,6 +2324,7 @@
           <w:sz w:val="20"/>
           <w:szCs w:val="20"/>
         </w:rPr>
+        <w:lastRenderedPageBreak/>
         <w:tab/>
         <w:t>LSB</w:t>
       </w:r>
@@ -2417,1169 +2418,1169 @@
           <w:sz w:val="20"/>
           <w:szCs w:val="20"/>
         </w:rPr>
+        <w:tab/>
+        <w:t>MSB</w:t>
+      </w:r>
+      <w:r>
+        <w:rPr>
+          <w:rFonts w:ascii="Courier New" w:hAnsi="Courier New" w:cs="Courier New"/>
+          <w:sz w:val="20"/>
+          <w:szCs w:val="20"/>
+        </w:rPr>
+        <w:t xml:space="preserve"> padding</w:t>
+      </w:r>
+      <w:r>
+        <w:rPr>
+          <w:rFonts w:ascii="Courier New" w:hAnsi="Courier New" w:cs="Courier New"/>
+          <w:sz w:val="20"/>
+          <w:szCs w:val="20"/>
+        </w:rPr>
+        <w:tab/>
+      </w:r>
+      <w:r>
+        <w:rPr>
+          <w:rFonts w:ascii="Courier New" w:hAnsi="Courier New" w:cs="Courier New"/>
+          <w:sz w:val="20"/>
+          <w:szCs w:val="20"/>
+        </w:rPr>
+        <w:tab/>
+      </w:r>
+      <w:r>
+        <w:rPr>
+          <w:rFonts w:ascii="Courier New" w:hAnsi="Courier New" w:cs="Courier New"/>
+          <w:sz w:val="20"/>
+          <w:szCs w:val="20"/>
+        </w:rPr>
+        <w:tab/>
+        <w:t xml:space="preserve">The padding bit </w:t>
+      </w:r>
+      <w:r>
+        <w:rPr>
+          <w:rFonts w:ascii="Courier New" w:hAnsi="Courier New" w:cs="Courier New"/>
+          <w:sz w:val="20"/>
+          <w:szCs w:val="20"/>
+        </w:rPr>
+        <w:t>value o</w:t>
+      </w:r>
+      <w:r>
+        <w:rPr>
+          <w:rFonts w:ascii="Courier New" w:hAnsi="Courier New" w:cs="Courier New"/>
+          <w:sz w:val="20"/>
+          <w:szCs w:val="20"/>
+        </w:rPr>
+        <w:t xml:space="preserve">n the most significant </w:t>
+      </w:r>
+    </w:p>
+    <w:p>
+      <w:pPr>
+        <w:ind w:left="2880" w:firstLine="720"/>
+        <w:rPr>
+          <w:rFonts w:ascii="Courier New" w:hAnsi="Courier New" w:cs="Courier New"/>
+          <w:sz w:val="20"/>
+          <w:szCs w:val="20"/>
+        </w:rPr>
+      </w:pPr>
+      <w:r>
+        <w:rPr>
+          <w:rFonts w:ascii="Courier New" w:hAnsi="Courier New" w:cs="Courier New"/>
+          <w:sz w:val="20"/>
+          <w:szCs w:val="20"/>
+        </w:rPr>
+        <w:t>s</w:t>
+      </w:r>
+      <w:r>
+        <w:rPr>
+          <w:rFonts w:ascii="Courier New" w:hAnsi="Courier New" w:cs="Courier New"/>
+          <w:sz w:val="20"/>
+          <w:szCs w:val="20"/>
+        </w:rPr>
+        <w:t>ide</w:t>
+      </w:r>
+      <w:r>
+        <w:rPr>
+          <w:rFonts w:ascii="Courier New" w:hAnsi="Courier New" w:cs="Courier New"/>
+          <w:sz w:val="20"/>
+          <w:szCs w:val="20"/>
+        </w:rPr>
+        <w:t xml:space="preserve"> of the data value</w:t>
+      </w:r>
+    </w:p>
+    <w:p>
+      <w:pPr>
+        <w:rPr>
+          <w:rFonts w:ascii="Courier New" w:hAnsi="Courier New" w:cs="Courier New"/>
+          <w:sz w:val="20"/>
+          <w:szCs w:val="20"/>
+        </w:rPr>
+      </w:pPr>
+      <w:r>
+        <w:rPr>
+          <w:rFonts w:ascii="Courier New" w:hAnsi="Courier New" w:cs="Courier New"/>
+          <w:sz w:val="20"/>
+          <w:szCs w:val="20"/>
+        </w:rPr>
+        <w:tab/>
+        <w:t>Sign</w:t>
+      </w:r>
+      <w:r>
+        <w:rPr>
+          <w:rFonts w:ascii="Courier New" w:hAnsi="Courier New" w:cs="Courier New"/>
+          <w:sz w:val="20"/>
+          <w:szCs w:val="20"/>
+        </w:rPr>
+        <w:tab/>
+      </w:r>
+      <w:r>
+        <w:rPr>
+          <w:rFonts w:ascii="Courier New" w:hAnsi="Courier New" w:cs="Courier New"/>
+          <w:sz w:val="20"/>
+          <w:szCs w:val="20"/>
+        </w:rPr>
+        <w:tab/>
+      </w:r>
+      <w:r>
+        <w:rPr>
+          <w:rFonts w:ascii="Courier New" w:hAnsi="Courier New" w:cs="Courier New"/>
+          <w:sz w:val="20"/>
+          <w:szCs w:val="20"/>
+        </w:rPr>
+        <w:tab/>
+      </w:r>
+      <w:r>
+        <w:rPr>
+          <w:rFonts w:ascii="Courier New" w:hAnsi="Courier New" w:cs="Courier New"/>
+          <w:sz w:val="20"/>
+          <w:szCs w:val="20"/>
+        </w:rPr>
+        <w:tab/>
+        <w:t>The bit offset</w:t>
+      </w:r>
+      <w:r>
+        <w:rPr>
+          <w:rFonts w:ascii="Courier New" w:hAnsi="Courier New" w:cs="Courier New"/>
+          <w:sz w:val="20"/>
+          <w:szCs w:val="20"/>
+        </w:rPr>
+        <w:t xml:space="preserve"> of the sign bit</w:t>
+      </w:r>
+    </w:p>
+    <w:p>
+      <w:pPr>
+        <w:rPr>
+          <w:rFonts w:ascii="Courier New" w:hAnsi="Courier New" w:cs="Courier New"/>
+          <w:sz w:val="20"/>
+          <w:szCs w:val="20"/>
+        </w:rPr>
+      </w:pPr>
+      <w:r>
+        <w:rPr>
+          <w:rFonts w:ascii="Courier New" w:hAnsi="Courier New" w:cs="Courier New"/>
+          <w:sz w:val="20"/>
+          <w:szCs w:val="20"/>
+        </w:rPr>
+        <w:tab/>
+        <w:t>Exponent position</w:t>
+      </w:r>
+      <w:r>
+        <w:rPr>
+          <w:rFonts w:ascii="Courier New" w:hAnsi="Courier New" w:cs="Courier New"/>
+          <w:sz w:val="20"/>
+          <w:szCs w:val="20"/>
+        </w:rPr>
+        <w:tab/>
+      </w:r>
+      <w:r>
+        <w:rPr>
+          <w:rFonts w:ascii="Courier New" w:hAnsi="Courier New" w:cs="Courier New"/>
+          <w:sz w:val="20"/>
+          <w:szCs w:val="20"/>
+        </w:rPr>
+        <w:tab/>
+        <w:t>The bit offset</w:t>
+      </w:r>
+      <w:r>
+        <w:rPr>
+          <w:rFonts w:ascii="Courier New" w:hAnsi="Courier New" w:cs="Courier New"/>
+          <w:sz w:val="20"/>
+          <w:szCs w:val="20"/>
+        </w:rPr>
+        <w:t xml:space="preserve"> of the start of exponent </w:t>
+      </w:r>
+    </w:p>
+    <w:p>
+      <w:pPr>
+        <w:ind w:left="2880" w:firstLine="720"/>
+        <w:rPr>
+          <w:rFonts w:ascii="Courier New" w:hAnsi="Courier New" w:cs="Courier New"/>
+          <w:sz w:val="20"/>
+          <w:szCs w:val="20"/>
+        </w:rPr>
+      </w:pPr>
+      <w:r>
+        <w:rPr>
+          <w:rFonts w:ascii="Courier New" w:hAnsi="Courier New" w:cs="Courier New"/>
+          <w:sz w:val="20"/>
+          <w:szCs w:val="20"/>
+        </w:rPr>
+        <w:t>bits</w:t>
+      </w:r>
+    </w:p>
+    <w:p>
+      <w:pPr>
+        <w:rPr>
+          <w:rFonts w:ascii="Courier New" w:hAnsi="Courier New" w:cs="Courier New"/>
+          <w:sz w:val="20"/>
+          <w:szCs w:val="20"/>
+        </w:rPr>
+      </w:pPr>
+      <w:r>
+        <w:rPr>
+          <w:rFonts w:ascii="Courier New" w:hAnsi="Courier New" w:cs="Courier New"/>
+          <w:sz w:val="20"/>
+          <w:szCs w:val="20"/>
+        </w:rPr>
+        <w:tab/>
+        <w:t>Exponent size</w:t>
+      </w:r>
+      <w:r>
+        <w:rPr>
+          <w:rFonts w:ascii="Courier New" w:hAnsi="Courier New" w:cs="Courier New"/>
+          <w:sz w:val="20"/>
+          <w:szCs w:val="20"/>
+        </w:rPr>
+        <w:tab/>
+      </w:r>
+      <w:r>
+        <w:rPr>
+          <w:rFonts w:ascii="Courier New" w:hAnsi="Courier New" w:cs="Courier New"/>
+          <w:sz w:val="20"/>
+          <w:szCs w:val="20"/>
+        </w:rPr>
+        <w:tab/>
+      </w:r>
+      <w:r>
+        <w:rPr>
+          <w:rFonts w:ascii="Courier New" w:hAnsi="Courier New" w:cs="Courier New"/>
+          <w:sz w:val="20"/>
+          <w:szCs w:val="20"/>
+        </w:rPr>
+        <w:t>The number of the exponent bits</w:t>
+      </w:r>
+    </w:p>
+    <w:p>
+      <w:pPr>
+        <w:rPr>
+          <w:rFonts w:ascii="Courier New" w:hAnsi="Courier New" w:cs="Courier New"/>
+          <w:sz w:val="20"/>
+          <w:szCs w:val="20"/>
+        </w:rPr>
+      </w:pPr>
+      <w:r>
+        <w:rPr>
+          <w:rFonts w:ascii="Courier New" w:hAnsi="Courier New" w:cs="Courier New"/>
+          <w:sz w:val="20"/>
+          <w:szCs w:val="20"/>
+        </w:rPr>
+        <w:tab/>
+        <w:t>Exponent bias</w:t>
+      </w:r>
+      <w:r>
+        <w:rPr>
+          <w:rFonts w:ascii="Courier New" w:hAnsi="Courier New" w:cs="Courier New"/>
+          <w:sz w:val="20"/>
+          <w:szCs w:val="20"/>
+        </w:rPr>
+        <w:tab/>
+      </w:r>
+      <w:r>
+        <w:rPr>
+          <w:rFonts w:ascii="Courier New" w:hAnsi="Courier New" w:cs="Courier New"/>
+          <w:sz w:val="20"/>
+          <w:szCs w:val="20"/>
+        </w:rPr>
+        <w:tab/>
+        <w:t xml:space="preserve">The value of </w:t>
+      </w:r>
+      <w:r>
+        <w:rPr>
+          <w:rFonts w:ascii="Courier New" w:hAnsi="Courier New" w:cs="Courier New"/>
+          <w:sz w:val="20"/>
+          <w:szCs w:val="20"/>
+        </w:rPr>
+        <w:t xml:space="preserve">the </w:t>
+      </w:r>
+      <w:r>
+        <w:rPr>
+          <w:rFonts w:ascii="Courier New" w:hAnsi="Courier New" w:cs="Courier New"/>
+          <w:sz w:val="20"/>
+          <w:szCs w:val="20"/>
+        </w:rPr>
+        <w:t>exponent bias</w:t>
+      </w:r>
+    </w:p>
+    <w:p>
+      <w:pPr>
+        <w:ind w:left="1440" w:hanging="720"/>
+        <w:rPr>
+          <w:rFonts w:ascii="Courier New" w:hAnsi="Courier New" w:cs="Courier New"/>
+          <w:sz w:val="20"/>
+          <w:szCs w:val="20"/>
+        </w:rPr>
+      </w:pPr>
+      <w:r>
+        <w:rPr>
+          <w:rFonts w:ascii="Courier New" w:hAnsi="Courier New" w:cs="Courier New"/>
+          <w:sz w:val="20"/>
+          <w:szCs w:val="20"/>
+        </w:rPr>
+        <w:t>Mantissa position</w:t>
+      </w:r>
+      <w:r>
+        <w:rPr>
+          <w:rFonts w:ascii="Courier New" w:hAnsi="Courier New" w:cs="Courier New"/>
+          <w:sz w:val="20"/>
+          <w:szCs w:val="20"/>
+        </w:rPr>
+        <w:tab/>
+      </w:r>
+      <w:r>
+        <w:rPr>
+          <w:rFonts w:ascii="Courier New" w:hAnsi="Courier New" w:cs="Courier New"/>
+          <w:sz w:val="20"/>
+          <w:szCs w:val="20"/>
+        </w:rPr>
+        <w:tab/>
+        <w:t>T</w:t>
+      </w:r>
+      <w:r>
+        <w:rPr>
+          <w:rFonts w:ascii="Courier New" w:hAnsi="Courier New" w:cs="Courier New"/>
+          <w:sz w:val="20"/>
+          <w:szCs w:val="20"/>
+        </w:rPr>
+        <w:t>he bit offset</w:t>
+      </w:r>
+      <w:r>
+        <w:rPr>
+          <w:rFonts w:ascii="Courier New" w:hAnsi="Courier New" w:cs="Courier New"/>
+          <w:sz w:val="20"/>
+          <w:szCs w:val="20"/>
+        </w:rPr>
+        <w:t xml:space="preserve"> of the start of mantissa </w:t>
+      </w:r>
+    </w:p>
+    <w:p>
+      <w:pPr>
+        <w:ind w:left="2880" w:firstLine="720"/>
+        <w:rPr>
+          <w:rFonts w:ascii="Courier New" w:hAnsi="Courier New" w:cs="Courier New"/>
+          <w:sz w:val="20"/>
+          <w:szCs w:val="20"/>
+        </w:rPr>
+      </w:pPr>
+      <w:r>
+        <w:rPr>
+          <w:rFonts w:ascii="Courier New" w:hAnsi="Courier New" w:cs="Courier New"/>
+          <w:sz w:val="20"/>
+          <w:szCs w:val="20"/>
+        </w:rPr>
+        <w:t>bits</w:t>
+      </w:r>
+    </w:p>
+    <w:p>
+      <w:pPr>
+        <w:rPr>
+          <w:rFonts w:ascii="Courier New" w:hAnsi="Courier New" w:cs="Courier New"/>
+          <w:sz w:val="20"/>
+          <w:szCs w:val="20"/>
+        </w:rPr>
+      </w:pPr>
+      <w:r>
+        <w:rPr>
+          <w:rFonts w:ascii="Courier New" w:hAnsi="Courier New" w:cs="Courier New"/>
+          <w:sz w:val="20"/>
+          <w:szCs w:val="20"/>
+        </w:rPr>
+        <w:tab/>
+        <w:t>Mantissa size</w:t>
+      </w:r>
+      <w:r>
+        <w:rPr>
+          <w:rFonts w:ascii="Courier New" w:hAnsi="Courier New" w:cs="Courier New"/>
+          <w:sz w:val="20"/>
+          <w:szCs w:val="20"/>
+        </w:rPr>
+        <w:tab/>
+      </w:r>
+      <w:r>
+        <w:rPr>
+          <w:rFonts w:ascii="Courier New" w:hAnsi="Courier New" w:cs="Courier New"/>
+          <w:sz w:val="20"/>
+          <w:szCs w:val="20"/>
+        </w:rPr>
+        <w:tab/>
+      </w:r>
+      <w:r>
+        <w:rPr>
+          <w:rFonts w:ascii="Courier New" w:hAnsi="Courier New" w:cs="Courier New"/>
+          <w:sz w:val="20"/>
+          <w:szCs w:val="20"/>
+        </w:rPr>
+        <w:t>The number of the mantissa bits</w:t>
+      </w:r>
+    </w:p>
+    <w:p>
+      <w:pPr>
+        <w:rPr>
+          <w:rFonts w:ascii="Courier New" w:hAnsi="Courier New" w:cs="Courier New"/>
+          <w:sz w:val="20"/>
+          <w:szCs w:val="20"/>
+        </w:rPr>
+      </w:pPr>
+      <w:r>
+        <w:rPr>
+          <w:rFonts w:ascii="Courier New" w:hAnsi="Courier New" w:cs="Courier New"/>
+          <w:sz w:val="20"/>
+          <w:szCs w:val="20"/>
+        </w:rPr>
+        <w:tab/>
+        <w:t>Norm</w:t>
+      </w:r>
+      <w:r>
+        <w:rPr>
+          <w:rFonts w:ascii="Courier New" w:hAnsi="Courier New" w:cs="Courier New"/>
+          <w:sz w:val="20"/>
+          <w:szCs w:val="20"/>
+        </w:rPr>
+        <w:tab/>
+      </w:r>
+      <w:r>
+        <w:rPr>
+          <w:rFonts w:ascii="Courier New" w:hAnsi="Courier New" w:cs="Courier New"/>
+          <w:sz w:val="20"/>
+          <w:szCs w:val="20"/>
+        </w:rPr>
+        <w:tab/>
+      </w:r>
+      <w:r>
+        <w:rPr>
+          <w:rFonts w:ascii="Courier New" w:hAnsi="Courier New" w:cs="Courier New"/>
+          <w:sz w:val="20"/>
+          <w:szCs w:val="20"/>
+        </w:rPr>
+        <w:tab/>
+      </w:r>
+      <w:r>
+        <w:rPr>
+          <w:rFonts w:ascii="Courier New" w:hAnsi="Courier New" w:cs="Courier New"/>
+          <w:sz w:val="20"/>
+          <w:szCs w:val="20"/>
+        </w:rPr>
+        <w:tab/>
+        <w:t>Flag indicating a</w:t>
+      </w:r>
+      <w:r>
+        <w:rPr>
+          <w:rFonts w:ascii="Courier New" w:hAnsi="Courier New" w:cs="Courier New"/>
+          <w:sz w:val="20"/>
+          <w:szCs w:val="20"/>
+        </w:rPr>
+        <w:t xml:space="preserve"> normalized floating number</w:t>
+      </w:r>
+    </w:p>
+    <w:p>
+      <w:pPr>
+        <w:rPr>
+          <w:rFonts w:ascii="Courier New" w:hAnsi="Courier New" w:cs="Courier New"/>
+          <w:sz w:val="20"/>
+          <w:szCs w:val="20"/>
+        </w:rPr>
+      </w:pPr>
+      <w:r>
+        <w:rPr>
+          <w:rFonts w:ascii="Courier New" w:hAnsi="Courier New" w:cs="Courier New"/>
+          <w:sz w:val="20"/>
+          <w:szCs w:val="20"/>
+        </w:rPr>
+        <w:tab/>
+        <w:t>Padding</w:t>
+      </w:r>
+      <w:r>
+        <w:rPr>
+          <w:rFonts w:ascii="Courier New" w:hAnsi="Courier New" w:cs="Courier New"/>
+          <w:sz w:val="20"/>
+          <w:szCs w:val="20"/>
+        </w:rPr>
+        <w:tab/>
+      </w:r>
+      <w:r>
+        <w:rPr>
+          <w:rFonts w:ascii="Courier New" w:hAnsi="Courier New" w:cs="Courier New"/>
+          <w:sz w:val="20"/>
+          <w:szCs w:val="20"/>
+        </w:rPr>
+        <w:tab/>
+      </w:r>
+      <w:r>
+        <w:rPr>
+          <w:rFonts w:ascii="Courier New" w:hAnsi="Courier New" w:cs="Courier New"/>
+          <w:sz w:val="20"/>
+          <w:szCs w:val="20"/>
+        </w:rPr>
+        <w:tab/>
+        <w:t xml:space="preserve">The padding bit </w:t>
+      </w:r>
+      <w:r>
+        <w:rPr>
+          <w:rFonts w:ascii="Courier New" w:hAnsi="Courier New" w:cs="Courier New"/>
+          <w:sz w:val="20"/>
+          <w:szCs w:val="20"/>
+        </w:rPr>
+        <w:t>value for the unused internal bits</w:t>
+      </w:r>
+    </w:p>
+    <w:p/>
+    <w:p>
+      <w:r>
+        <w:t>For example, an IEEE standard little-endian single floating-point number is four bytes in size and thirty-two bits in precision.  Its sign bit is at the thirty-first bit.  The exponent is eight bits long and starts at the twenty-third bits.  The mantissa is twenty-three bits long and starts at</w:t>
+      </w:r>
+      <w:r>
+        <w:t xml:space="preserve"> </w:t>
+      </w:r>
+      <w:r>
+        <w:t>bit</w:t>
+      </w:r>
+      <w:r>
+        <w:t xml:space="preserve"> 0</w:t>
+      </w:r>
+      <w:r>
+        <w:t>.  We can use the following diagram to illustrate this floating number:</w:t>
+      </w:r>
+    </w:p>
+    <w:p/>
+    <w:p>
+      <w:pPr>
+        <w:rPr>
+          <w:rFonts w:ascii="Courier New" w:hAnsi="Courier New" w:cs="Courier New"/>
+          <w:sz w:val="20"/>
+          <w:szCs w:val="20"/>
+        </w:rPr>
+      </w:pPr>
+      <w:r>
+        <w:rPr>
+          <w:rFonts w:ascii="Courier New" w:hAnsi="Courier New" w:cs="Courier New"/>
+        </w:rPr>
+        <w:t xml:space="preserve"> </w:t>
+      </w:r>
+      <w:r>
+        <w:rPr>
+          <w:rFonts w:ascii="Courier New" w:hAnsi="Courier New" w:cs="Courier New"/>
+          <w:sz w:val="20"/>
+          <w:szCs w:val="20"/>
+        </w:rPr>
+        <w:t xml:space="preserve">       byte 3   byte 2    byte 1   </w:t>
+      </w:r>
+      <w:r>
+        <w:rPr>
+          <w:rFonts w:ascii="Courier New" w:hAnsi="Courier New" w:cs="Courier New"/>
+          <w:sz w:val="20"/>
+          <w:szCs w:val="20"/>
+        </w:rPr>
+        <w:t>byte 0</w:t>
+      </w:r>
+    </w:p>
+    <w:p>
+      <w:pPr>
+        <w:rPr>
+          <w:rFonts w:ascii="Courier New" w:hAnsi="Courier New" w:cs="Courier New"/>
+          <w:sz w:val="20"/>
+          <w:szCs w:val="20"/>
+        </w:rPr>
+      </w:pPr>
+      <w:r>
+        <w:rPr>
+          <w:rFonts w:ascii="Courier New" w:hAnsi="Courier New" w:cs="Courier New"/>
+          <w:sz w:val="20"/>
+          <w:szCs w:val="20"/>
+        </w:rPr>
+        <w:t xml:space="preserve">      SEEEEEEE  EMMMMMMM  MMMMMMMM  MMMMMMMM</w:t>
+      </w:r>
+    </w:p>
+    <w:p/>
+    <w:p>
+      <w:r>
+        <w:t>So it has the following properties:</w:t>
+      </w:r>
+    </w:p>
+    <w:p/>
+    <w:p>
+      <w:pPr>
+        <w:rPr>
+          <w:rFonts w:ascii="Courier New" w:hAnsi="Courier New" w:cs="Courier New"/>
+          <w:sz w:val="20"/>
+          <w:szCs w:val="20"/>
+        </w:rPr>
+      </w:pPr>
+      <w:r>
+        <w:rPr>
+          <w:rFonts w:ascii="Courier New" w:hAnsi="Courier New" w:cs="Courier New"/>
+          <w:sz w:val="20"/>
+          <w:szCs w:val="20"/>
+        </w:rPr>
+        <w:tab/>
+        <w:t>Order</w:t>
+      </w:r>
+      <w:r>
+        <w:rPr>
+          <w:rFonts w:ascii="Courier New" w:hAnsi="Courier New" w:cs="Courier New"/>
+          <w:sz w:val="20"/>
+          <w:szCs w:val="20"/>
+        </w:rPr>
+        <w:tab/>
+      </w:r>
+      <w:r>
+        <w:rPr>
+          <w:rFonts w:ascii="Courier New" w:hAnsi="Courier New" w:cs="Courier New"/>
+          <w:sz w:val="20"/>
+          <w:szCs w:val="20"/>
+        </w:rPr>
+        <w:tab/>
+      </w:r>
+      <w:r>
+        <w:rPr>
+          <w:rFonts w:ascii="Courier New" w:hAnsi="Courier New" w:cs="Courier New"/>
+          <w:sz w:val="20"/>
+          <w:szCs w:val="20"/>
+        </w:rPr>
+        <w:tab/>
+      </w:r>
+      <w:r>
+        <w:rPr>
+          <w:rFonts w:ascii="Courier New" w:hAnsi="Courier New" w:cs="Courier New"/>
+          <w:sz w:val="20"/>
+          <w:szCs w:val="20"/>
+        </w:rPr>
+        <w:tab/>
+        <w:t>little-endian</w:t>
+      </w:r>
+    </w:p>
+    <w:p>
+      <w:pPr>
+        <w:rPr>
+          <w:rFonts w:ascii="Courier New" w:hAnsi="Courier New" w:cs="Courier New"/>
+          <w:sz w:val="20"/>
+          <w:szCs w:val="20"/>
+        </w:rPr>
+      </w:pPr>
+      <w:r>
+        <w:rPr>
+          <w:rFonts w:ascii="Courier New" w:hAnsi="Courier New" w:cs="Courier New"/>
+          <w:sz w:val="20"/>
+          <w:szCs w:val="20"/>
+        </w:rPr>
+        <w:tab/>
+        <w:t>Size</w:t>
+      </w:r>
+      <w:r>
+        <w:rPr>
+          <w:rFonts w:ascii="Courier New" w:hAnsi="Courier New" w:cs="Courier New"/>
+          <w:sz w:val="20"/>
+          <w:szCs w:val="20"/>
+        </w:rPr>
+        <w:tab/>
+      </w:r>
+      <w:r>
+        <w:rPr>
+          <w:rFonts w:ascii="Courier New" w:hAnsi="Courier New" w:cs="Courier New"/>
+          <w:sz w:val="20"/>
+          <w:szCs w:val="20"/>
+        </w:rPr>
+        <w:tab/>
+      </w:r>
+      <w:r>
+        <w:rPr>
+          <w:rFonts w:ascii="Courier New" w:hAnsi="Courier New" w:cs="Courier New"/>
+          <w:sz w:val="20"/>
+          <w:szCs w:val="20"/>
+        </w:rPr>
+        <w:tab/>
+      </w:r>
+      <w:r>
+        <w:rPr>
+          <w:rFonts w:ascii="Courier New" w:hAnsi="Courier New" w:cs="Courier New"/>
+          <w:sz w:val="20"/>
+          <w:szCs w:val="20"/>
+        </w:rPr>
+        <w:tab/>
+        <w:t>4 bytes</w:t>
+      </w:r>
+    </w:p>
+    <w:p>
+      <w:pPr>
+        <w:rPr>
+          <w:rFonts w:ascii="Courier New" w:hAnsi="Courier New" w:cs="Courier New"/>
+          <w:sz w:val="20"/>
+          <w:szCs w:val="20"/>
+        </w:rPr>
+      </w:pPr>
+      <w:r>
+        <w:rPr>
+          <w:rFonts w:ascii="Courier New" w:hAnsi="Courier New" w:cs="Courier New"/>
+          <w:sz w:val="20"/>
+          <w:szCs w:val="20"/>
+        </w:rPr>
+        <w:tab/>
+        <w:t>Precision</w:t>
+      </w:r>
+      <w:r>
+        <w:rPr>
+          <w:rFonts w:ascii="Courier New" w:hAnsi="Courier New" w:cs="Courier New"/>
+          <w:sz w:val="20"/>
+          <w:szCs w:val="20"/>
+        </w:rPr>
+        <w:tab/>
+      </w:r>
+      <w:r>
+        <w:rPr>
+          <w:rFonts w:ascii="Courier New" w:hAnsi="Courier New" w:cs="Courier New"/>
+          <w:sz w:val="20"/>
+          <w:szCs w:val="20"/>
+        </w:rPr>
+        <w:tab/>
+      </w:r>
+      <w:r>
+        <w:rPr>
+          <w:rFonts w:ascii="Courier New" w:hAnsi="Courier New" w:cs="Courier New"/>
+          <w:sz w:val="20"/>
+          <w:szCs w:val="20"/>
+        </w:rPr>
+        <w:tab/>
+        <w:t>32 bits</w:t>
+      </w:r>
+    </w:p>
+    <w:p>
+      <w:pPr>
+        <w:rPr>
+          <w:rFonts w:ascii="Courier New" w:hAnsi="Courier New" w:cs="Courier New"/>
+          <w:sz w:val="20"/>
+          <w:szCs w:val="20"/>
+        </w:rPr>
+      </w:pPr>
+      <w:r>
+        <w:rPr>
+          <w:rFonts w:ascii="Courier New" w:hAnsi="Courier New" w:cs="Courier New"/>
+          <w:sz w:val="20"/>
+          <w:szCs w:val="20"/>
+        </w:rPr>
+        <w:tab/>
+        <w:t>Offse</w:t>
+      </w:r>
+      <w:r>
+        <w:rPr>
+          <w:rFonts w:ascii="Courier New" w:hAnsi="Courier New" w:cs="Courier New"/>
+          <w:sz w:val="20"/>
+          <w:szCs w:val="20"/>
+        </w:rPr>
+        <w:t>t</w:t>
+      </w:r>
+      <w:r>
+        <w:rPr>
+          <w:rFonts w:ascii="Courier New" w:hAnsi="Courier New" w:cs="Courier New"/>
+          <w:sz w:val="20"/>
+          <w:szCs w:val="20"/>
+        </w:rPr>
+        <w:tab/>
+      </w:r>
+      <w:r>
+        <w:rPr>
+          <w:rFonts w:ascii="Courier New" w:hAnsi="Courier New" w:cs="Courier New"/>
+          <w:sz w:val="20"/>
+          <w:szCs w:val="20"/>
+        </w:rPr>
+        <w:tab/>
+      </w:r>
+      <w:r>
+        <w:rPr>
+          <w:rFonts w:ascii="Courier New" w:hAnsi="Courier New" w:cs="Courier New"/>
+          <w:sz w:val="20"/>
+          <w:szCs w:val="20"/>
+        </w:rPr>
+        <w:tab/>
+      </w:r>
+      <w:r>
+        <w:rPr>
+          <w:rFonts w:ascii="Courier New" w:hAnsi="Courier New" w:cs="Courier New"/>
+          <w:sz w:val="20"/>
+          <w:szCs w:val="20"/>
+        </w:rPr>
+        <w:t>0</w:t>
+      </w:r>
+      <w:r>
+        <w:rPr>
+          <w:rFonts w:ascii="Courier New" w:hAnsi="Courier New" w:cs="Courier New"/>
+          <w:sz w:val="20"/>
+          <w:szCs w:val="20"/>
+        </w:rPr>
+        <w:tab/>
+      </w:r>
+    </w:p>
+    <w:p>
+      <w:pPr>
+        <w:rPr>
+          <w:rFonts w:ascii="Courier New" w:hAnsi="Courier New" w:cs="Courier New"/>
+          <w:sz w:val="20"/>
+          <w:szCs w:val="20"/>
+        </w:rPr>
+      </w:pPr>
+      <w:r>
+        <w:rPr>
+          <w:rFonts w:ascii="Courier New" w:hAnsi="Courier New" w:cs="Courier New"/>
+          <w:sz w:val="20"/>
+          <w:szCs w:val="20"/>
+        </w:rPr>
+        <w:tab/>
+        <w:t>LSB</w:t>
+      </w:r>
+      <w:r>
+        <w:rPr>
+          <w:rFonts w:ascii="Courier New" w:hAnsi="Courier New" w:cs="Courier New"/>
+          <w:sz w:val="20"/>
+          <w:szCs w:val="20"/>
+        </w:rPr>
+        <w:t xml:space="preserve"> padding</w:t>
+      </w:r>
+      <w:r>
+        <w:rPr>
+          <w:rFonts w:ascii="Courier New" w:hAnsi="Courier New" w:cs="Courier New"/>
+          <w:sz w:val="20"/>
+          <w:szCs w:val="20"/>
+        </w:rPr>
+        <w:tab/>
+      </w:r>
+      <w:r>
+        <w:rPr>
+          <w:rFonts w:ascii="Courier New" w:hAnsi="Courier New" w:cs="Courier New"/>
+          <w:sz w:val="20"/>
+          <w:szCs w:val="20"/>
+        </w:rPr>
+        <w:tab/>
+      </w:r>
+      <w:r>
+        <w:rPr>
+          <w:rFonts w:ascii="Courier New" w:hAnsi="Courier New" w:cs="Courier New"/>
+          <w:sz w:val="20"/>
+          <w:szCs w:val="20"/>
+        </w:rPr>
+        <w:tab/>
+        <w:t xml:space="preserve">0 </w:t>
+      </w:r>
+    </w:p>
+    <w:p>
+      <w:pPr>
+        <w:rPr>
+          <w:rFonts w:ascii="Courier New" w:hAnsi="Courier New" w:cs="Courier New"/>
+          <w:sz w:val="20"/>
+          <w:szCs w:val="20"/>
+        </w:rPr>
+      </w:pPr>
+      <w:r>
+        <w:rPr>
+          <w:rFonts w:ascii="Courier New" w:hAnsi="Courier New" w:cs="Courier New"/>
+          <w:sz w:val="20"/>
+          <w:szCs w:val="20"/>
+        </w:rPr>
+        <w:tab/>
+        <w:t>MSB</w:t>
+      </w:r>
+      <w:r>
+        <w:rPr>
+          <w:rFonts w:ascii="Courier New" w:hAnsi="Courier New" w:cs="Courier New"/>
+          <w:sz w:val="20"/>
+          <w:szCs w:val="20"/>
+        </w:rPr>
+        <w:t xml:space="preserve"> padding</w:t>
+      </w:r>
+      <w:r>
+        <w:rPr>
+          <w:rFonts w:ascii="Courier New" w:hAnsi="Courier New" w:cs="Courier New"/>
+          <w:sz w:val="20"/>
+          <w:szCs w:val="20"/>
+        </w:rPr>
+        <w:tab/>
+      </w:r>
+      <w:r>
+        <w:rPr>
+          <w:rFonts w:ascii="Courier New" w:hAnsi="Courier New" w:cs="Courier New"/>
+          <w:sz w:val="20"/>
+          <w:szCs w:val="20"/>
+        </w:rPr>
+        <w:tab/>
+      </w:r>
+      <w:r>
+        <w:rPr>
+          <w:rFonts w:ascii="Courier New" w:hAnsi="Courier New" w:cs="Courier New"/>
+          <w:sz w:val="20"/>
+          <w:szCs w:val="20"/>
+        </w:rPr>
+        <w:tab/>
+        <w:t>0</w:t>
+      </w:r>
+    </w:p>
+    <w:p>
+      <w:pPr>
+        <w:rPr>
+          <w:rFonts w:ascii="Courier New" w:hAnsi="Courier New" w:cs="Courier New"/>
+          <w:sz w:val="20"/>
+          <w:szCs w:val="20"/>
+        </w:rPr>
+      </w:pPr>
+      <w:r>
+        <w:rPr>
+          <w:rFonts w:ascii="Courier New" w:hAnsi="Courier New" w:cs="Courier New"/>
+          <w:sz w:val="20"/>
+          <w:szCs w:val="20"/>
+        </w:rPr>
+        <w:tab/>
+        <w:t>Sign</w:t>
+      </w:r>
+      <w:r>
+        <w:rPr>
+          <w:rFonts w:ascii="Courier New" w:hAnsi="Courier New" w:cs="Courier New"/>
+          <w:sz w:val="20"/>
+          <w:szCs w:val="20"/>
+        </w:rPr>
+        <w:tab/>
+      </w:r>
+      <w:r>
+        <w:rPr>
+          <w:rFonts w:ascii="Courier New" w:hAnsi="Courier New" w:cs="Courier New"/>
+          <w:sz w:val="20"/>
+          <w:szCs w:val="20"/>
+        </w:rPr>
+        <w:tab/>
+      </w:r>
+      <w:r>
+        <w:rPr>
+          <w:rFonts w:ascii="Courier New" w:hAnsi="Courier New" w:cs="Courier New"/>
+          <w:sz w:val="20"/>
+          <w:szCs w:val="20"/>
+        </w:rPr>
+        <w:tab/>
+      </w:r>
+      <w:r>
+        <w:rPr>
+          <w:rFonts w:ascii="Courier New" w:hAnsi="Courier New" w:cs="Courier New"/>
+          <w:sz w:val="20"/>
+          <w:szCs w:val="20"/>
+        </w:rPr>
+        <w:tab/>
+        <w:t>31</w:t>
+      </w:r>
+    </w:p>
+    <w:p>
+      <w:pPr>
+        <w:rPr>
+          <w:rFonts w:ascii="Courier New" w:hAnsi="Courier New" w:cs="Courier New"/>
+          <w:sz w:val="20"/>
+          <w:szCs w:val="20"/>
+        </w:rPr>
+      </w:pPr>
+      <w:r>
+        <w:rPr>
+          <w:rFonts w:ascii="Courier New" w:hAnsi="Courier New" w:cs="Courier New"/>
+          <w:sz w:val="20"/>
+          <w:szCs w:val="20"/>
+        </w:rPr>
+        <w:tab/>
+        <w:t>Exponent position</w:t>
+      </w:r>
+      <w:r>
+        <w:rPr>
+          <w:rFonts w:ascii="Courier New" w:hAnsi="Courier New" w:cs="Courier New"/>
+          <w:sz w:val="20"/>
+          <w:szCs w:val="20"/>
+        </w:rPr>
+        <w:tab/>
+      </w:r>
+      <w:r>
+        <w:rPr>
+          <w:rFonts w:ascii="Courier New" w:hAnsi="Courier New" w:cs="Courier New"/>
+          <w:sz w:val="20"/>
+          <w:szCs w:val="20"/>
+        </w:rPr>
+        <w:tab/>
+        <w:t>23</w:t>
+      </w:r>
+    </w:p>
+    <w:p>
+      <w:pPr>
+        <w:rPr>
+          <w:rFonts w:ascii="Courier New" w:hAnsi="Courier New" w:cs="Courier New"/>
+          <w:sz w:val="20"/>
+          <w:szCs w:val="20"/>
+        </w:rPr>
+      </w:pPr>
+      <w:r>
+        <w:rPr>
+          <w:rFonts w:ascii="Courier New" w:hAnsi="Courier New" w:cs="Courier New"/>
+          <w:sz w:val="20"/>
+          <w:szCs w:val="20"/>
+        </w:rPr>
+        <w:tab/>
+        <w:t>Exponent size</w:t>
+      </w:r>
+      <w:r>
+        <w:rPr>
+          <w:rFonts w:ascii="Courier New" w:hAnsi="Courier New" w:cs="Courier New"/>
+          <w:sz w:val="20"/>
+          <w:szCs w:val="20"/>
+        </w:rPr>
+        <w:tab/>
+      </w:r>
+      <w:r>
+        <w:rPr>
+          <w:rFonts w:ascii="Courier New" w:hAnsi="Courier New" w:cs="Courier New"/>
+          <w:sz w:val="20"/>
+          <w:szCs w:val="20"/>
+        </w:rPr>
+        <w:tab/>
+      </w:r>
+      <w:r>
+        <w:rPr>
+          <w:rFonts w:ascii="Courier New" w:hAnsi="Courier New" w:cs="Courier New"/>
+          <w:sz w:val="20"/>
+          <w:szCs w:val="20"/>
+        </w:rPr>
+        <w:t>8</w:t>
+      </w:r>
+    </w:p>
+    <w:p>
+      <w:pPr>
+        <w:rPr>
+          <w:rFonts w:ascii="Courier New" w:hAnsi="Courier New" w:cs="Courier New"/>
+          <w:sz w:val="20"/>
+          <w:szCs w:val="20"/>
+        </w:rPr>
+      </w:pPr>
+      <w:r>
+        <w:rPr>
+          <w:rFonts w:ascii="Courier New" w:hAnsi="Courier New" w:cs="Courier New"/>
+          <w:sz w:val="20"/>
+          <w:szCs w:val="20"/>
+        </w:rPr>
+        <w:tab/>
+        <w:t>Exponent bias</w:t>
+      </w:r>
+      <w:r>
+        <w:rPr>
+          <w:rFonts w:ascii="Courier New" w:hAnsi="Courier New" w:cs="Courier New"/>
+          <w:sz w:val="20"/>
+          <w:szCs w:val="20"/>
+        </w:rPr>
+        <w:tab/>
+      </w:r>
+      <w:r>
+        <w:rPr>
+          <w:rFonts w:ascii="Courier New" w:hAnsi="Courier New" w:cs="Courier New"/>
+          <w:sz w:val="20"/>
+          <w:szCs w:val="20"/>
+        </w:rPr>
+        <w:tab/>
+        <w:t>127</w:t>
+      </w:r>
+    </w:p>
+    <w:p>
+      <w:pPr>
+        <w:rPr>
+          <w:rFonts w:ascii="Courier New" w:hAnsi="Courier New" w:cs="Courier New"/>
+          <w:sz w:val="20"/>
+          <w:szCs w:val="20"/>
+        </w:rPr>
+      </w:pPr>
+      <w:r>
+        <w:rPr>
+          <w:rFonts w:ascii="Courier New" w:hAnsi="Courier New" w:cs="Courier New"/>
+          <w:sz w:val="20"/>
+          <w:szCs w:val="20"/>
+        </w:rPr>
+        <w:tab/>
+        <w:t>Mantissa position</w:t>
+      </w:r>
+      <w:r>
+        <w:rPr>
+          <w:rFonts w:ascii="Courier New" w:hAnsi="Courier New" w:cs="Courier New"/>
+          <w:sz w:val="20"/>
+          <w:szCs w:val="20"/>
+        </w:rPr>
+        <w:tab/>
+      </w:r>
+      <w:r>
+        <w:rPr>
+          <w:rFonts w:ascii="Courier New" w:hAnsi="Courier New" w:cs="Courier New"/>
+          <w:sz w:val="20"/>
+          <w:szCs w:val="20"/>
+        </w:rPr>
+        <w:tab/>
+        <w:t>0</w:t>
+      </w:r>
+    </w:p>
+    <w:p>
+      <w:pPr>
+        <w:rPr>
+          <w:rFonts w:ascii="Courier New" w:hAnsi="Courier New" w:cs="Courier New"/>
+          <w:sz w:val="20"/>
+          <w:szCs w:val="20"/>
+        </w:rPr>
+      </w:pPr>
+      <w:r>
+        <w:rPr>
+          <w:rFonts w:ascii="Courier New" w:hAnsi="Courier New" w:cs="Courier New"/>
+          <w:sz w:val="20"/>
+          <w:szCs w:val="20"/>
+        </w:rPr>
+        <w:tab/>
+        <w:t>Mantissa size</w:t>
+      </w:r>
+      <w:r>
+        <w:rPr>
+          <w:rFonts w:ascii="Courier New" w:hAnsi="Courier New" w:cs="Courier New"/>
+          <w:sz w:val="20"/>
+          <w:szCs w:val="20"/>
+        </w:rPr>
+        <w:tab/>
+      </w:r>
+      <w:r>
+        <w:rPr>
+          <w:rFonts w:ascii="Courier New" w:hAnsi="Courier New" w:cs="Courier New"/>
+          <w:sz w:val="20"/>
+          <w:szCs w:val="20"/>
+        </w:rPr>
+        <w:tab/>
+      </w:r>
+      <w:r>
+        <w:rPr>
+          <w:rFonts w:ascii="Courier New" w:hAnsi="Courier New" w:cs="Courier New"/>
+          <w:sz w:val="20"/>
+          <w:szCs w:val="20"/>
+        </w:rPr>
+        <w:t>23</w:t>
+      </w:r>
+    </w:p>
+    <w:p>
+      <w:pPr>
+        <w:rPr>
+          <w:rFonts w:ascii="Courier New" w:hAnsi="Courier New" w:cs="Courier New"/>
+          <w:sz w:val="20"/>
+          <w:szCs w:val="20"/>
+        </w:rPr>
+      </w:pPr>
+      <w:r>
+        <w:rPr>
+          <w:rFonts w:ascii="Courier New" w:hAnsi="Courier New" w:cs="Courier New"/>
+          <w:sz w:val="20"/>
+          <w:szCs w:val="20"/>
+        </w:rPr>
         <w:lastRenderedPageBreak/>
-        <w:tab/>
-        <w:t>MSB</w:t>
-      </w:r>
-      <w:r>
-        <w:rPr>
-          <w:rFonts w:ascii="Courier New" w:hAnsi="Courier New" w:cs="Courier New"/>
-          <w:sz w:val="20"/>
-          <w:szCs w:val="20"/>
-        </w:rPr>
-        <w:t xml:space="preserve"> padding</w:t>
-      </w:r>
-      <w:r>
-        <w:rPr>
-          <w:rFonts w:ascii="Courier New" w:hAnsi="Courier New" w:cs="Courier New"/>
-          <w:sz w:val="20"/>
-          <w:szCs w:val="20"/>
-        </w:rPr>
-        <w:tab/>
-      </w:r>
-      <w:r>
-        <w:rPr>
-          <w:rFonts w:ascii="Courier New" w:hAnsi="Courier New" w:cs="Courier New"/>
-          <w:sz w:val="20"/>
-          <w:szCs w:val="20"/>
-        </w:rPr>
-        <w:tab/>
-      </w:r>
-      <w:r>
-        <w:rPr>
-          <w:rFonts w:ascii="Courier New" w:hAnsi="Courier New" w:cs="Courier New"/>
-          <w:sz w:val="20"/>
-          <w:szCs w:val="20"/>
-        </w:rPr>
-        <w:tab/>
-        <w:t xml:space="preserve">The padding bit </w:t>
-      </w:r>
-      <w:r>
-        <w:rPr>
-          <w:rFonts w:ascii="Courier New" w:hAnsi="Courier New" w:cs="Courier New"/>
-          <w:sz w:val="20"/>
-          <w:szCs w:val="20"/>
-        </w:rPr>
-        <w:t>value o</w:t>
-      </w:r>
-      <w:r>
-        <w:rPr>
-          <w:rFonts w:ascii="Courier New" w:hAnsi="Courier New" w:cs="Courier New"/>
-          <w:sz w:val="20"/>
-          <w:szCs w:val="20"/>
-        </w:rPr>
-        <w:t xml:space="preserve">n the most significant </w:t>
-      </w:r>
-    </w:p>
-    <w:p>
-      <w:pPr>
-        <w:ind w:left="2880" w:firstLine="720"/>
-        <w:rPr>
-          <w:rFonts w:ascii="Courier New" w:hAnsi="Courier New" w:cs="Courier New"/>
-          <w:sz w:val="20"/>
-          <w:szCs w:val="20"/>
-        </w:rPr>
-      </w:pPr>
-      <w:r>
-        <w:rPr>
-          <w:rFonts w:ascii="Courier New" w:hAnsi="Courier New" w:cs="Courier New"/>
-          <w:sz w:val="20"/>
-          <w:szCs w:val="20"/>
-        </w:rPr>
-        <w:t>s</w:t>
-      </w:r>
-      <w:r>
-        <w:rPr>
-          <w:rFonts w:ascii="Courier New" w:hAnsi="Courier New" w:cs="Courier New"/>
-          <w:sz w:val="20"/>
-          <w:szCs w:val="20"/>
-        </w:rPr>
-        <w:t>ide</w:t>
-      </w:r>
-      <w:r>
-        <w:rPr>
-          <w:rFonts w:ascii="Courier New" w:hAnsi="Courier New" w:cs="Courier New"/>
-          <w:sz w:val="20"/>
-          <w:szCs w:val="20"/>
-        </w:rPr>
-        <w:t xml:space="preserve"> of the data value</w:t>
-      </w:r>
-    </w:p>
-    <w:p>
-      <w:pPr>
-        <w:rPr>
-          <w:rFonts w:ascii="Courier New" w:hAnsi="Courier New" w:cs="Courier New"/>
-          <w:sz w:val="20"/>
-          <w:szCs w:val="20"/>
-        </w:rPr>
-      </w:pPr>
-      <w:r>
-        <w:rPr>
-          <w:rFonts w:ascii="Courier New" w:hAnsi="Courier New" w:cs="Courier New"/>
-          <w:sz w:val="20"/>
-          <w:szCs w:val="20"/>
-        </w:rPr>
-        <w:tab/>
-        <w:t>Sign</w:t>
-      </w:r>
-      <w:r>
-        <w:rPr>
-          <w:rFonts w:ascii="Courier New" w:hAnsi="Courier New" w:cs="Courier New"/>
-          <w:sz w:val="20"/>
-          <w:szCs w:val="20"/>
-        </w:rPr>
-        <w:tab/>
-      </w:r>
-      <w:r>
-        <w:rPr>
-          <w:rFonts w:ascii="Courier New" w:hAnsi="Courier New" w:cs="Courier New"/>
-          <w:sz w:val="20"/>
-          <w:szCs w:val="20"/>
-        </w:rPr>
-        <w:tab/>
-      </w:r>
-      <w:r>
-        <w:rPr>
-          <w:rFonts w:ascii="Courier New" w:hAnsi="Courier New" w:cs="Courier New"/>
-          <w:sz w:val="20"/>
-          <w:szCs w:val="20"/>
-        </w:rPr>
-        <w:tab/>
-      </w:r>
-      <w:r>
-        <w:rPr>
-          <w:rFonts w:ascii="Courier New" w:hAnsi="Courier New" w:cs="Courier New"/>
-          <w:sz w:val="20"/>
-          <w:szCs w:val="20"/>
-        </w:rPr>
-        <w:tab/>
-        <w:t>The bit offset</w:t>
-      </w:r>
-      <w:r>
-        <w:rPr>
-          <w:rFonts w:ascii="Courier New" w:hAnsi="Courier New" w:cs="Courier New"/>
-          <w:sz w:val="20"/>
-          <w:szCs w:val="20"/>
-        </w:rPr>
-        <w:t xml:space="preserve"> of the sign bit</w:t>
-      </w:r>
-    </w:p>
-    <w:p>
-      <w:pPr>
-        <w:rPr>
-          <w:rFonts w:ascii="Courier New" w:hAnsi="Courier New" w:cs="Courier New"/>
-          <w:sz w:val="20"/>
-          <w:szCs w:val="20"/>
-        </w:rPr>
-      </w:pPr>
-      <w:r>
-        <w:rPr>
-          <w:rFonts w:ascii="Courier New" w:hAnsi="Courier New" w:cs="Courier New"/>
-          <w:sz w:val="20"/>
-          <w:szCs w:val="20"/>
-        </w:rPr>
-        <w:tab/>
-        <w:t>Exponent position</w:t>
-      </w:r>
-      <w:r>
-        <w:rPr>
-          <w:rFonts w:ascii="Courier New" w:hAnsi="Courier New" w:cs="Courier New"/>
-          <w:sz w:val="20"/>
-          <w:szCs w:val="20"/>
-        </w:rPr>
-        <w:tab/>
-      </w:r>
-      <w:r>
-        <w:rPr>
-          <w:rFonts w:ascii="Courier New" w:hAnsi="Courier New" w:cs="Courier New"/>
-          <w:sz w:val="20"/>
-          <w:szCs w:val="20"/>
-        </w:rPr>
-        <w:tab/>
-        <w:t>The bit offset</w:t>
-      </w:r>
-      <w:r>
-        <w:rPr>
-          <w:rFonts w:ascii="Courier New" w:hAnsi="Courier New" w:cs="Courier New"/>
-          <w:sz w:val="20"/>
-          <w:szCs w:val="20"/>
-        </w:rPr>
-        <w:t xml:space="preserve"> of the start of exponent </w:t>
-      </w:r>
-    </w:p>
-    <w:p>
-      <w:pPr>
-        <w:ind w:left="2880" w:firstLine="720"/>
-        <w:rPr>
-          <w:rFonts w:ascii="Courier New" w:hAnsi="Courier New" w:cs="Courier New"/>
-          <w:sz w:val="20"/>
-          <w:szCs w:val="20"/>
-        </w:rPr>
-      </w:pPr>
-      <w:r>
-        <w:rPr>
-          <w:rFonts w:ascii="Courier New" w:hAnsi="Courier New" w:cs="Courier New"/>
-          <w:sz w:val="20"/>
-          <w:szCs w:val="20"/>
-        </w:rPr>
-        <w:t>bits</w:t>
-      </w:r>
-    </w:p>
-    <w:p>
-      <w:pPr>
-        <w:rPr>
-          <w:rFonts w:ascii="Courier New" w:hAnsi="Courier New" w:cs="Courier New"/>
-          <w:sz w:val="20"/>
-          <w:szCs w:val="20"/>
-        </w:rPr>
-      </w:pPr>
-      <w:r>
-        <w:rPr>
-          <w:rFonts w:ascii="Courier New" w:hAnsi="Courier New" w:cs="Courier New"/>
-          <w:sz w:val="20"/>
-          <w:szCs w:val="20"/>
-        </w:rPr>
-        <w:tab/>
-        <w:t>Exponent size</w:t>
-      </w:r>
-      <w:r>
-        <w:rPr>
-          <w:rFonts w:ascii="Courier New" w:hAnsi="Courier New" w:cs="Courier New"/>
-          <w:sz w:val="20"/>
-          <w:szCs w:val="20"/>
-        </w:rPr>
-        <w:tab/>
-      </w:r>
-      <w:r>
-        <w:rPr>
-          <w:rFonts w:ascii="Courier New" w:hAnsi="Courier New" w:cs="Courier New"/>
-          <w:sz w:val="20"/>
-          <w:szCs w:val="20"/>
-        </w:rPr>
-        <w:tab/>
-      </w:r>
-      <w:r>
-        <w:rPr>
-          <w:rFonts w:ascii="Courier New" w:hAnsi="Courier New" w:cs="Courier New"/>
-          <w:sz w:val="20"/>
-          <w:szCs w:val="20"/>
-        </w:rPr>
-        <w:t>The number of the exponent bits</w:t>
-      </w:r>
-    </w:p>
-    <w:p>
-      <w:pPr>
-        <w:rPr>
-          <w:rFonts w:ascii="Courier New" w:hAnsi="Courier New" w:cs="Courier New"/>
-          <w:sz w:val="20"/>
-          <w:szCs w:val="20"/>
-        </w:rPr>
-      </w:pPr>
-      <w:r>
-        <w:rPr>
-          <w:rFonts w:ascii="Courier New" w:hAnsi="Courier New" w:cs="Courier New"/>
-          <w:sz w:val="20"/>
-          <w:szCs w:val="20"/>
-        </w:rPr>
-        <w:tab/>
-        <w:t>Exponent bias</w:t>
-      </w:r>
-      <w:r>
-        <w:rPr>
-          <w:rFonts w:ascii="Courier New" w:hAnsi="Courier New" w:cs="Courier New"/>
-          <w:sz w:val="20"/>
-          <w:szCs w:val="20"/>
-        </w:rPr>
-        <w:tab/>
-      </w:r>
-      <w:r>
-        <w:rPr>
-          <w:rFonts w:ascii="Courier New" w:hAnsi="Courier New" w:cs="Courier New"/>
-          <w:sz w:val="20"/>
-          <w:szCs w:val="20"/>
-        </w:rPr>
-        <w:tab/>
-        <w:t xml:space="preserve">The value of </w:t>
-      </w:r>
-      <w:r>
-        <w:rPr>
-          <w:rFonts w:ascii="Courier New" w:hAnsi="Courier New" w:cs="Courier New"/>
-          <w:sz w:val="20"/>
-          <w:szCs w:val="20"/>
-        </w:rPr>
-        <w:t xml:space="preserve">the </w:t>
-      </w:r>
-      <w:r>
-        <w:rPr>
-          <w:rFonts w:ascii="Courier New" w:hAnsi="Courier New" w:cs="Courier New"/>
-          <w:sz w:val="20"/>
-          <w:szCs w:val="20"/>
-        </w:rPr>
-        <w:t>exponent bias</w:t>
-      </w:r>
-    </w:p>
-    <w:p>
-      <w:pPr>
-        <w:ind w:left="1440" w:hanging="720"/>
-        <w:rPr>
-          <w:rFonts w:ascii="Courier New" w:hAnsi="Courier New" w:cs="Courier New"/>
-          <w:sz w:val="20"/>
-          <w:szCs w:val="20"/>
-        </w:rPr>
-      </w:pPr>
-      <w:r>
-        <w:rPr>
-          <w:rFonts w:ascii="Courier New" w:hAnsi="Courier New" w:cs="Courier New"/>
-          <w:sz w:val="20"/>
-          <w:szCs w:val="20"/>
-        </w:rPr>
-        <w:t>Mantissa position</w:t>
-      </w:r>
-      <w:r>
-        <w:rPr>
-          <w:rFonts w:ascii="Courier New" w:hAnsi="Courier New" w:cs="Courier New"/>
-          <w:sz w:val="20"/>
-          <w:szCs w:val="20"/>
-        </w:rPr>
-        <w:tab/>
-      </w:r>
-      <w:r>
-        <w:rPr>
-          <w:rFonts w:ascii="Courier New" w:hAnsi="Courier New" w:cs="Courier New"/>
-          <w:sz w:val="20"/>
-          <w:szCs w:val="20"/>
-        </w:rPr>
-        <w:tab/>
-        <w:t>T</w:t>
-      </w:r>
-      <w:r>
-        <w:rPr>
-          <w:rFonts w:ascii="Courier New" w:hAnsi="Courier New" w:cs="Courier New"/>
-          <w:sz w:val="20"/>
-          <w:szCs w:val="20"/>
-        </w:rPr>
-        <w:t>he bit offset</w:t>
-      </w:r>
-      <w:r>
-        <w:rPr>
-          <w:rFonts w:ascii="Courier New" w:hAnsi="Courier New" w:cs="Courier New"/>
-          <w:sz w:val="20"/>
-          <w:szCs w:val="20"/>
-        </w:rPr>
-        <w:t xml:space="preserve"> of the start of mantissa </w:t>
-      </w:r>
-    </w:p>
-    <w:p>
-      <w:pPr>
-        <w:ind w:left="2880" w:firstLine="720"/>
-        <w:rPr>
-          <w:rFonts w:ascii="Courier New" w:hAnsi="Courier New" w:cs="Courier New"/>
-          <w:sz w:val="20"/>
-          <w:szCs w:val="20"/>
-        </w:rPr>
-      </w:pPr>
-      <w:r>
-        <w:rPr>
-          <w:rFonts w:ascii="Courier New" w:hAnsi="Courier New" w:cs="Courier New"/>
-          <w:sz w:val="20"/>
-          <w:szCs w:val="20"/>
-        </w:rPr>
-        <w:t>bits</w:t>
-      </w:r>
-    </w:p>
-    <w:p>
-      <w:pPr>
-        <w:rPr>
-          <w:rFonts w:ascii="Courier New" w:hAnsi="Courier New" w:cs="Courier New"/>
-          <w:sz w:val="20"/>
-          <w:szCs w:val="20"/>
-        </w:rPr>
-      </w:pPr>
-      <w:r>
-        <w:rPr>
-          <w:rFonts w:ascii="Courier New" w:hAnsi="Courier New" w:cs="Courier New"/>
-          <w:sz w:val="20"/>
-          <w:szCs w:val="20"/>
-        </w:rPr>
-        <w:tab/>
-        <w:t>Mantissa size</w:t>
-      </w:r>
-      <w:r>
-        <w:rPr>
-          <w:rFonts w:ascii="Courier New" w:hAnsi="Courier New" w:cs="Courier New"/>
-          <w:sz w:val="20"/>
-          <w:szCs w:val="20"/>
-        </w:rPr>
-        <w:tab/>
-      </w:r>
-      <w:r>
-        <w:rPr>
-          <w:rFonts w:ascii="Courier New" w:hAnsi="Courier New" w:cs="Courier New"/>
-          <w:sz w:val="20"/>
-          <w:szCs w:val="20"/>
-        </w:rPr>
-        <w:tab/>
-      </w:r>
-      <w:r>
-        <w:rPr>
-          <w:rFonts w:ascii="Courier New" w:hAnsi="Courier New" w:cs="Courier New"/>
-          <w:sz w:val="20"/>
-          <w:szCs w:val="20"/>
-        </w:rPr>
-        <w:t>The number of the mantissa bits</w:t>
-      </w:r>
-    </w:p>
-    <w:p>
-      <w:pPr>
-        <w:rPr>
-          <w:rFonts w:ascii="Courier New" w:hAnsi="Courier New" w:cs="Courier New"/>
-          <w:sz w:val="20"/>
-          <w:szCs w:val="20"/>
-        </w:rPr>
-      </w:pPr>
-      <w:r>
-        <w:rPr>
-          <w:rFonts w:ascii="Courier New" w:hAnsi="Courier New" w:cs="Courier New"/>
-          <w:sz w:val="20"/>
-          <w:szCs w:val="20"/>
-        </w:rPr>
-        <w:tab/>
-        <w:t>Norm</w:t>
-      </w:r>
-      <w:r>
-        <w:rPr>
-          <w:rFonts w:ascii="Courier New" w:hAnsi="Courier New" w:cs="Courier New"/>
-          <w:sz w:val="20"/>
-          <w:szCs w:val="20"/>
-        </w:rPr>
-        <w:tab/>
-      </w:r>
-      <w:r>
-        <w:rPr>
-          <w:rFonts w:ascii="Courier New" w:hAnsi="Courier New" w:cs="Courier New"/>
-          <w:sz w:val="20"/>
-          <w:szCs w:val="20"/>
-        </w:rPr>
-        <w:tab/>
-      </w:r>
-      <w:r>
-        <w:rPr>
-          <w:rFonts w:ascii="Courier New" w:hAnsi="Courier New" w:cs="Courier New"/>
-          <w:sz w:val="20"/>
-          <w:szCs w:val="20"/>
-        </w:rPr>
-        <w:tab/>
-      </w:r>
-      <w:r>
-        <w:rPr>
-          <w:rFonts w:ascii="Courier New" w:hAnsi="Courier New" w:cs="Courier New"/>
-          <w:sz w:val="20"/>
-          <w:szCs w:val="20"/>
-        </w:rPr>
-        <w:tab/>
-        <w:t>Flag indicating a</w:t>
-      </w:r>
-      <w:r>
-        <w:rPr>
-          <w:rFonts w:ascii="Courier New" w:hAnsi="Courier New" w:cs="Courier New"/>
-          <w:sz w:val="20"/>
-          <w:szCs w:val="20"/>
-        </w:rPr>
-        <w:t xml:space="preserve"> normalized floating number</w:t>
-      </w:r>
-    </w:p>
-    <w:p>
-      <w:pPr>
-        <w:rPr>
-          <w:rFonts w:ascii="Courier New" w:hAnsi="Courier New" w:cs="Courier New"/>
-          <w:sz w:val="20"/>
-          <w:szCs w:val="20"/>
-        </w:rPr>
-      </w:pPr>
-      <w:r>
-        <w:rPr>
-          <w:rFonts w:ascii="Courier New" w:hAnsi="Courier New" w:cs="Courier New"/>
-          <w:sz w:val="20"/>
-          <w:szCs w:val="20"/>
-        </w:rPr>
-        <w:tab/>
-        <w:t>Padding</w:t>
-      </w:r>
-      <w:r>
-        <w:rPr>
-          <w:rFonts w:ascii="Courier New" w:hAnsi="Courier New" w:cs="Courier New"/>
-          <w:sz w:val="20"/>
-          <w:szCs w:val="20"/>
-        </w:rPr>
-        <w:tab/>
-      </w:r>
-      <w:r>
-        <w:rPr>
-          <w:rFonts w:ascii="Courier New" w:hAnsi="Courier New" w:cs="Courier New"/>
-          <w:sz w:val="20"/>
-          <w:szCs w:val="20"/>
-        </w:rPr>
-        <w:tab/>
-      </w:r>
-      <w:r>
-        <w:rPr>
-          <w:rFonts w:ascii="Courier New" w:hAnsi="Courier New" w:cs="Courier New"/>
-          <w:sz w:val="20"/>
-          <w:szCs w:val="20"/>
-        </w:rPr>
-        <w:tab/>
-        <w:t xml:space="preserve">The padding bit </w:t>
-      </w:r>
-      <w:r>
-        <w:rPr>
-          <w:rFonts w:ascii="Courier New" w:hAnsi="Courier New" w:cs="Courier New"/>
-          <w:sz w:val="20"/>
-          <w:szCs w:val="20"/>
-        </w:rPr>
-        <w:t>value for the unused internal bits</w:t>
-      </w:r>
-    </w:p>
-    <w:p/>
-    <w:p>
-      <w:r>
-        <w:t>For example, an IEEE standard little-endian single floating-point number is four bytes in size and thirty-two bits in precision.  Its sign bit is at the thirty-first bit.  The exponent is eight bits long and starts at the twenty-third bits.  The mantissa is twenty-three bits long and starts at</w:t>
-      </w:r>
-      <w:r>
-        <w:t xml:space="preserve"> </w:t>
-      </w:r>
-      <w:r>
-        <w:t>bit</w:t>
-      </w:r>
-      <w:r>
-        <w:t xml:space="preserve"> 0</w:t>
-      </w:r>
-      <w:r>
-        <w:t>.  We can use the following diagram to illustrate this floating number:</w:t>
-      </w:r>
-    </w:p>
-    <w:p/>
-    <w:p>
-      <w:pPr>
-        <w:rPr>
-          <w:rFonts w:ascii="Courier New" w:hAnsi="Courier New" w:cs="Courier New"/>
-          <w:sz w:val="20"/>
-          <w:szCs w:val="20"/>
-        </w:rPr>
-      </w:pPr>
-      <w:r>
-        <w:rPr>
-          <w:rFonts w:ascii="Courier New" w:hAnsi="Courier New" w:cs="Courier New"/>
-        </w:rPr>
-        <w:t xml:space="preserve"> </w:t>
-      </w:r>
-      <w:r>
-        <w:rPr>
-          <w:rFonts w:ascii="Courier New" w:hAnsi="Courier New" w:cs="Courier New"/>
-          <w:sz w:val="20"/>
-          <w:szCs w:val="20"/>
-        </w:rPr>
-        <w:t xml:space="preserve">       byte 3   byte 2    byte 1   </w:t>
-      </w:r>
-      <w:r>
-        <w:rPr>
-          <w:rFonts w:ascii="Courier New" w:hAnsi="Courier New" w:cs="Courier New"/>
-          <w:sz w:val="20"/>
-          <w:szCs w:val="20"/>
-        </w:rPr>
-        <w:t>byte 0</w:t>
-      </w:r>
-    </w:p>
-    <w:p>
-      <w:pPr>
-        <w:rPr>
-          <w:rFonts w:ascii="Courier New" w:hAnsi="Courier New" w:cs="Courier New"/>
-          <w:sz w:val="20"/>
-          <w:szCs w:val="20"/>
-        </w:rPr>
-      </w:pPr>
-      <w:r>
-        <w:rPr>
-          <w:rFonts w:ascii="Courier New" w:hAnsi="Courier New" w:cs="Courier New"/>
-          <w:sz w:val="20"/>
-          <w:szCs w:val="20"/>
-        </w:rPr>
-        <w:t xml:space="preserve">      SEEEEEEE  EMMMMMMM  MMMMMMMM  MMMMMMMM</w:t>
-      </w:r>
-    </w:p>
-    <w:p/>
-    <w:p>
-      <w:r>
-        <w:t>So it has the following properties:</w:t>
-      </w:r>
-    </w:p>
-    <w:p/>
-    <w:p>
-      <w:pPr>
-        <w:rPr>
-          <w:rFonts w:ascii="Courier New" w:hAnsi="Courier New" w:cs="Courier New"/>
-          <w:sz w:val="20"/>
-          <w:szCs w:val="20"/>
-        </w:rPr>
-      </w:pPr>
-      <w:r>
-        <w:rPr>
-          <w:rFonts w:ascii="Courier New" w:hAnsi="Courier New" w:cs="Courier New"/>
-          <w:sz w:val="20"/>
-          <w:szCs w:val="20"/>
-        </w:rPr>
-        <w:tab/>
-        <w:t>Order</w:t>
-      </w:r>
-      <w:r>
-        <w:rPr>
-          <w:rFonts w:ascii="Courier New" w:hAnsi="Courier New" w:cs="Courier New"/>
-          <w:sz w:val="20"/>
-          <w:szCs w:val="20"/>
-        </w:rPr>
-        <w:tab/>
-      </w:r>
-      <w:r>
-        <w:rPr>
-          <w:rFonts w:ascii="Courier New" w:hAnsi="Courier New" w:cs="Courier New"/>
-          <w:sz w:val="20"/>
-          <w:szCs w:val="20"/>
-        </w:rPr>
-        <w:tab/>
-      </w:r>
-      <w:r>
-        <w:rPr>
-          <w:rFonts w:ascii="Courier New" w:hAnsi="Courier New" w:cs="Courier New"/>
-          <w:sz w:val="20"/>
-          <w:szCs w:val="20"/>
-        </w:rPr>
-        <w:tab/>
-      </w:r>
-      <w:r>
-        <w:rPr>
-          <w:rFonts w:ascii="Courier New" w:hAnsi="Courier New" w:cs="Courier New"/>
-          <w:sz w:val="20"/>
-          <w:szCs w:val="20"/>
-        </w:rPr>
-        <w:tab/>
-        <w:t>little-endian</w:t>
-      </w:r>
-    </w:p>
-    <w:p>
-      <w:pPr>
-        <w:rPr>
-          <w:rFonts w:ascii="Courier New" w:hAnsi="Courier New" w:cs="Courier New"/>
-          <w:sz w:val="20"/>
-          <w:szCs w:val="20"/>
-        </w:rPr>
-      </w:pPr>
-      <w:r>
-        <w:rPr>
-          <w:rFonts w:ascii="Courier New" w:hAnsi="Courier New" w:cs="Courier New"/>
-          <w:sz w:val="20"/>
-          <w:szCs w:val="20"/>
-        </w:rPr>
-        <w:tab/>
-        <w:t>Size</w:t>
-      </w:r>
-      <w:r>
-        <w:rPr>
-          <w:rFonts w:ascii="Courier New" w:hAnsi="Courier New" w:cs="Courier New"/>
-          <w:sz w:val="20"/>
-          <w:szCs w:val="20"/>
-        </w:rPr>
-        <w:tab/>
-      </w:r>
-      <w:r>
-        <w:rPr>
-          <w:rFonts w:ascii="Courier New" w:hAnsi="Courier New" w:cs="Courier New"/>
-          <w:sz w:val="20"/>
-          <w:szCs w:val="20"/>
-        </w:rPr>
-        <w:tab/>
-      </w:r>
-      <w:r>
-        <w:rPr>
-          <w:rFonts w:ascii="Courier New" w:hAnsi="Courier New" w:cs="Courier New"/>
-          <w:sz w:val="20"/>
-          <w:szCs w:val="20"/>
-        </w:rPr>
-        <w:tab/>
-      </w:r>
-      <w:r>
-        <w:rPr>
-          <w:rFonts w:ascii="Courier New" w:hAnsi="Courier New" w:cs="Courier New"/>
-          <w:sz w:val="20"/>
-          <w:szCs w:val="20"/>
-        </w:rPr>
-        <w:tab/>
-        <w:t>4 bytes</w:t>
-      </w:r>
-    </w:p>
-    <w:p>
-      <w:pPr>
-        <w:rPr>
-          <w:rFonts w:ascii="Courier New" w:hAnsi="Courier New" w:cs="Courier New"/>
-          <w:sz w:val="20"/>
-          <w:szCs w:val="20"/>
-        </w:rPr>
-      </w:pPr>
-      <w:r>
-        <w:rPr>
-          <w:rFonts w:ascii="Courier New" w:hAnsi="Courier New" w:cs="Courier New"/>
-          <w:sz w:val="20"/>
-          <w:szCs w:val="20"/>
-        </w:rPr>
-        <w:tab/>
-        <w:t>Precision</w:t>
-      </w:r>
-      <w:r>
-        <w:rPr>
-          <w:rFonts w:ascii="Courier New" w:hAnsi="Courier New" w:cs="Courier New"/>
-          <w:sz w:val="20"/>
-          <w:szCs w:val="20"/>
-        </w:rPr>
-        <w:tab/>
-      </w:r>
-      <w:r>
-        <w:rPr>
-          <w:rFonts w:ascii="Courier New" w:hAnsi="Courier New" w:cs="Courier New"/>
-          <w:sz w:val="20"/>
-          <w:szCs w:val="20"/>
-        </w:rPr>
-        <w:tab/>
-      </w:r>
-      <w:r>
-        <w:rPr>
-          <w:rFonts w:ascii="Courier New" w:hAnsi="Courier New" w:cs="Courier New"/>
-          <w:sz w:val="20"/>
-          <w:szCs w:val="20"/>
-        </w:rPr>
-        <w:tab/>
-        <w:t>32 bits</w:t>
-      </w:r>
-    </w:p>
-    <w:p>
-      <w:pPr>
-        <w:rPr>
-          <w:rFonts w:ascii="Courier New" w:hAnsi="Courier New" w:cs="Courier New"/>
-          <w:sz w:val="20"/>
-          <w:szCs w:val="20"/>
-        </w:rPr>
-      </w:pPr>
-      <w:r>
-        <w:rPr>
-          <w:rFonts w:ascii="Courier New" w:hAnsi="Courier New" w:cs="Courier New"/>
-          <w:sz w:val="20"/>
-          <w:szCs w:val="20"/>
-        </w:rPr>
-        <w:tab/>
-        <w:t>Offse</w:t>
-      </w:r>
-      <w:r>
-        <w:rPr>
-          <w:rFonts w:ascii="Courier New" w:hAnsi="Courier New" w:cs="Courier New"/>
-          <w:sz w:val="20"/>
-          <w:szCs w:val="20"/>
-        </w:rPr>
-        <w:t>t</w:t>
-      </w:r>
-      <w:r>
-        <w:rPr>
-          <w:rFonts w:ascii="Courier New" w:hAnsi="Courier New" w:cs="Courier New"/>
-          <w:sz w:val="20"/>
-          <w:szCs w:val="20"/>
-        </w:rPr>
-        <w:tab/>
-      </w:r>
-      <w:r>
-        <w:rPr>
-          <w:rFonts w:ascii="Courier New" w:hAnsi="Courier New" w:cs="Courier New"/>
-          <w:sz w:val="20"/>
-          <w:szCs w:val="20"/>
-        </w:rPr>
-        <w:tab/>
-      </w:r>
-      <w:r>
-        <w:rPr>
-          <w:rFonts w:ascii="Courier New" w:hAnsi="Courier New" w:cs="Courier New"/>
-          <w:sz w:val="20"/>
-          <w:szCs w:val="20"/>
-        </w:rPr>
-        <w:tab/>
-      </w:r>
-      <w:r>
-        <w:rPr>
-          <w:rFonts w:ascii="Courier New" w:hAnsi="Courier New" w:cs="Courier New"/>
-          <w:sz w:val="20"/>
-          <w:szCs w:val="20"/>
-        </w:rPr>
-        <w:t>0</w:t>
-      </w:r>
-      <w:r>
-        <w:rPr>
-          <w:rFonts w:ascii="Courier New" w:hAnsi="Courier New" w:cs="Courier New"/>
-          <w:sz w:val="20"/>
-          <w:szCs w:val="20"/>
-        </w:rPr>
-        <w:tab/>
-      </w:r>
-    </w:p>
-    <w:p>
-      <w:pPr>
-        <w:rPr>
-          <w:rFonts w:ascii="Courier New" w:hAnsi="Courier New" w:cs="Courier New"/>
-          <w:sz w:val="20"/>
-          <w:szCs w:val="20"/>
-        </w:rPr>
-      </w:pPr>
-      <w:r>
-        <w:rPr>
-          <w:rFonts w:ascii="Courier New" w:hAnsi="Courier New" w:cs="Courier New"/>
-          <w:sz w:val="20"/>
-          <w:szCs w:val="20"/>
-        </w:rPr>
-        <w:tab/>
-        <w:t>LSB</w:t>
-      </w:r>
-      <w:r>
-        <w:rPr>
-          <w:rFonts w:ascii="Courier New" w:hAnsi="Courier New" w:cs="Courier New"/>
-          <w:sz w:val="20"/>
-          <w:szCs w:val="20"/>
-        </w:rPr>
-        <w:t xml:space="preserve"> padding</w:t>
-      </w:r>
-      <w:r>
-        <w:rPr>
-          <w:rFonts w:ascii="Courier New" w:hAnsi="Courier New" w:cs="Courier New"/>
-          <w:sz w:val="20"/>
-          <w:szCs w:val="20"/>
-        </w:rPr>
-        <w:tab/>
-      </w:r>
-      <w:r>
-        <w:rPr>
-          <w:rFonts w:ascii="Courier New" w:hAnsi="Courier New" w:cs="Courier New"/>
-          <w:sz w:val="20"/>
-          <w:szCs w:val="20"/>
-        </w:rPr>
-        <w:tab/>
-      </w:r>
-      <w:r>
-        <w:rPr>
-          <w:rFonts w:ascii="Courier New" w:hAnsi="Courier New" w:cs="Courier New"/>
-          <w:sz w:val="20"/>
-          <w:szCs w:val="20"/>
-        </w:rPr>
-        <w:tab/>
-        <w:t xml:space="preserve">0 </w:t>
-      </w:r>
-    </w:p>
-    <w:p>
-      <w:pPr>
-        <w:rPr>
-          <w:rFonts w:ascii="Courier New" w:hAnsi="Courier New" w:cs="Courier New"/>
-          <w:sz w:val="20"/>
-          <w:szCs w:val="20"/>
-        </w:rPr>
-      </w:pPr>
-      <w:r>
-        <w:rPr>
-          <w:rFonts w:ascii="Courier New" w:hAnsi="Courier New" w:cs="Courier New"/>
-          <w:sz w:val="20"/>
-          <w:szCs w:val="20"/>
-        </w:rPr>
-        <w:tab/>
-        <w:t>MSB</w:t>
-      </w:r>
-      <w:r>
-        <w:rPr>
-          <w:rFonts w:ascii="Courier New" w:hAnsi="Courier New" w:cs="Courier New"/>
-          <w:sz w:val="20"/>
-          <w:szCs w:val="20"/>
-        </w:rPr>
-        <w:t xml:space="preserve"> padding</w:t>
-      </w:r>
-      <w:r>
-        <w:rPr>
-          <w:rFonts w:ascii="Courier New" w:hAnsi="Courier New" w:cs="Courier New"/>
-          <w:sz w:val="20"/>
-          <w:szCs w:val="20"/>
-        </w:rPr>
-        <w:tab/>
-      </w:r>
-      <w:r>
-        <w:rPr>
-          <w:rFonts w:ascii="Courier New" w:hAnsi="Courier New" w:cs="Courier New"/>
-          <w:sz w:val="20"/>
-          <w:szCs w:val="20"/>
-        </w:rPr>
-        <w:tab/>
-      </w:r>
-      <w:r>
-        <w:rPr>
-          <w:rFonts w:ascii="Courier New" w:hAnsi="Courier New" w:cs="Courier New"/>
-          <w:sz w:val="20"/>
-          <w:szCs w:val="20"/>
-        </w:rPr>
-        <w:tab/>
-        <w:t>0</w:t>
-      </w:r>
-    </w:p>
-    <w:p>
-      <w:pPr>
-        <w:rPr>
-          <w:rFonts w:ascii="Courier New" w:hAnsi="Courier New" w:cs="Courier New"/>
-          <w:sz w:val="20"/>
-          <w:szCs w:val="20"/>
-        </w:rPr>
-      </w:pPr>
-      <w:r>
-        <w:rPr>
-          <w:rFonts w:ascii="Courier New" w:hAnsi="Courier New" w:cs="Courier New"/>
-          <w:sz w:val="20"/>
-          <w:szCs w:val="20"/>
-        </w:rPr>
-        <w:tab/>
-        <w:t>Sign</w:t>
-      </w:r>
-      <w:r>
-        <w:rPr>
-          <w:rFonts w:ascii="Courier New" w:hAnsi="Courier New" w:cs="Courier New"/>
-          <w:sz w:val="20"/>
-          <w:szCs w:val="20"/>
-        </w:rPr>
-        <w:tab/>
-      </w:r>
-      <w:r>
-        <w:rPr>
-          <w:rFonts w:ascii="Courier New" w:hAnsi="Courier New" w:cs="Courier New"/>
-          <w:sz w:val="20"/>
-          <w:szCs w:val="20"/>
-        </w:rPr>
-        <w:tab/>
-      </w:r>
-      <w:r>
-        <w:rPr>
-          <w:rFonts w:ascii="Courier New" w:hAnsi="Courier New" w:cs="Courier New"/>
-          <w:sz w:val="20"/>
-          <w:szCs w:val="20"/>
-        </w:rPr>
-        <w:tab/>
-      </w:r>
-      <w:r>
-        <w:rPr>
-          <w:rFonts w:ascii="Courier New" w:hAnsi="Courier New" w:cs="Courier New"/>
-          <w:sz w:val="20"/>
-          <w:szCs w:val="20"/>
-        </w:rPr>
-        <w:tab/>
-        <w:t>31</w:t>
-      </w:r>
-    </w:p>
-    <w:p>
-      <w:pPr>
-        <w:rPr>
-          <w:rFonts w:ascii="Courier New" w:hAnsi="Courier New" w:cs="Courier New"/>
-          <w:sz w:val="20"/>
-          <w:szCs w:val="20"/>
-        </w:rPr>
-      </w:pPr>
-      <w:r>
-        <w:rPr>
-          <w:rFonts w:ascii="Courier New" w:hAnsi="Courier New" w:cs="Courier New"/>
-          <w:sz w:val="20"/>
-          <w:szCs w:val="20"/>
-        </w:rPr>
-        <w:tab/>
-        <w:t>Exponent position</w:t>
-      </w:r>
-      <w:r>
-        <w:rPr>
-          <w:rFonts w:ascii="Courier New" w:hAnsi="Courier New" w:cs="Courier New"/>
-          <w:sz w:val="20"/>
-          <w:szCs w:val="20"/>
-        </w:rPr>
-        <w:tab/>
-      </w:r>
-      <w:r>
-        <w:rPr>
-          <w:rFonts w:ascii="Courier New" w:hAnsi="Courier New" w:cs="Courier New"/>
-          <w:sz w:val="20"/>
-          <w:szCs w:val="20"/>
-        </w:rPr>
-        <w:tab/>
-        <w:t>23</w:t>
-      </w:r>
-    </w:p>
-    <w:p>
-      <w:pPr>
-        <w:rPr>
-          <w:rFonts w:ascii="Courier New" w:hAnsi="Courier New" w:cs="Courier New"/>
-          <w:sz w:val="20"/>
-          <w:szCs w:val="20"/>
-        </w:rPr>
-      </w:pPr>
-      <w:r>
-        <w:rPr>
-          <w:rFonts w:ascii="Courier New" w:hAnsi="Courier New" w:cs="Courier New"/>
-          <w:sz w:val="20"/>
-          <w:szCs w:val="20"/>
-        </w:rPr>
-        <w:tab/>
-        <w:t>Exponent size</w:t>
-      </w:r>
-      <w:r>
-        <w:rPr>
-          <w:rFonts w:ascii="Courier New" w:hAnsi="Courier New" w:cs="Courier New"/>
-          <w:sz w:val="20"/>
-          <w:szCs w:val="20"/>
-        </w:rPr>
-        <w:tab/>
-      </w:r>
-      <w:r>
-        <w:rPr>
-          <w:rFonts w:ascii="Courier New" w:hAnsi="Courier New" w:cs="Courier New"/>
-          <w:sz w:val="20"/>
-          <w:szCs w:val="20"/>
-        </w:rPr>
-        <w:tab/>
-      </w:r>
-      <w:r>
-        <w:rPr>
-          <w:rFonts w:ascii="Courier New" w:hAnsi="Courier New" w:cs="Courier New"/>
-          <w:sz w:val="20"/>
-          <w:szCs w:val="20"/>
-        </w:rPr>
-        <w:t>8</w:t>
-      </w:r>
-    </w:p>
-    <w:p>
-      <w:pPr>
-        <w:rPr>
-          <w:rFonts w:ascii="Courier New" w:hAnsi="Courier New" w:cs="Courier New"/>
-          <w:sz w:val="20"/>
-          <w:szCs w:val="20"/>
-        </w:rPr>
-      </w:pPr>
-      <w:r>
-        <w:rPr>
-          <w:rFonts w:ascii="Courier New" w:hAnsi="Courier New" w:cs="Courier New"/>
-          <w:sz w:val="20"/>
-          <w:szCs w:val="20"/>
-        </w:rPr>
-        <w:tab/>
-        <w:t>Exponent bias</w:t>
-      </w:r>
-      <w:r>
-        <w:rPr>
-          <w:rFonts w:ascii="Courier New" w:hAnsi="Courier New" w:cs="Courier New"/>
-          <w:sz w:val="20"/>
-          <w:szCs w:val="20"/>
-        </w:rPr>
-        <w:tab/>
-      </w:r>
-      <w:r>
-        <w:rPr>
-          <w:rFonts w:ascii="Courier New" w:hAnsi="Courier New" w:cs="Courier New"/>
-          <w:sz w:val="20"/>
-          <w:szCs w:val="20"/>
-        </w:rPr>
-        <w:tab/>
-        <w:t>127</w:t>
-      </w:r>
-    </w:p>
-    <w:p>
-      <w:pPr>
-        <w:rPr>
-          <w:rFonts w:ascii="Courier New" w:hAnsi="Courier New" w:cs="Courier New"/>
-          <w:sz w:val="20"/>
-          <w:szCs w:val="20"/>
-        </w:rPr>
-      </w:pPr>
-      <w:r>
-        <w:rPr>
-          <w:rFonts w:ascii="Courier New" w:hAnsi="Courier New" w:cs="Courier New"/>
-          <w:sz w:val="20"/>
-          <w:szCs w:val="20"/>
-        </w:rPr>
-        <w:tab/>
-        <w:t>Mantissa position</w:t>
-      </w:r>
-      <w:r>
-        <w:rPr>
-          <w:rFonts w:ascii="Courier New" w:hAnsi="Courier New" w:cs="Courier New"/>
-          <w:sz w:val="20"/>
-          <w:szCs w:val="20"/>
-        </w:rPr>
-        <w:tab/>
-      </w:r>
-      <w:r>
-        <w:rPr>
-          <w:rFonts w:ascii="Courier New" w:hAnsi="Courier New" w:cs="Courier New"/>
-          <w:sz w:val="20"/>
-          <w:szCs w:val="20"/>
-        </w:rPr>
-        <w:tab/>
-        <w:t>0</w:t>
-      </w:r>
-    </w:p>
-    <w:p>
-      <w:pPr>
-        <w:rPr>
-          <w:rFonts w:ascii="Courier New" w:hAnsi="Courier New" w:cs="Courier New"/>
-          <w:sz w:val="20"/>
-          <w:szCs w:val="20"/>
-        </w:rPr>
-      </w:pPr>
-      <w:r>
-        <w:rPr>
-          <w:rFonts w:ascii="Courier New" w:hAnsi="Courier New" w:cs="Courier New"/>
-          <w:sz w:val="20"/>
-          <w:szCs w:val="20"/>
-        </w:rPr>
-        <w:tab/>
-        <w:t>Mantissa size</w:t>
-      </w:r>
-      <w:r>
-        <w:rPr>
-          <w:rFonts w:ascii="Courier New" w:hAnsi="Courier New" w:cs="Courier New"/>
-          <w:sz w:val="20"/>
-          <w:szCs w:val="20"/>
-        </w:rPr>
-        <w:tab/>
-      </w:r>
-      <w:r>
-        <w:rPr>
-          <w:rFonts w:ascii="Courier New" w:hAnsi="Courier New" w:cs="Courier New"/>
-          <w:sz w:val="20"/>
-          <w:szCs w:val="20"/>
-        </w:rPr>
-        <w:tab/>
-      </w:r>
-      <w:r>
-        <w:rPr>
-          <w:rFonts w:ascii="Courier New" w:hAnsi="Courier New" w:cs="Courier New"/>
-          <w:sz w:val="20"/>
-          <w:szCs w:val="20"/>
-        </w:rPr>
-        <w:t>23</w:t>
-      </w:r>
-    </w:p>
-    <w:p>
-      <w:pPr>
-        <w:rPr>
-          <w:rFonts w:ascii="Courier New" w:hAnsi="Courier New" w:cs="Courier New"/>
-          <w:sz w:val="20"/>
-          <w:szCs w:val="20"/>
-        </w:rPr>
-      </w:pPr>
-      <w:r>
-        <w:rPr>
-          <w:rFonts w:ascii="Courier New" w:hAnsi="Courier New" w:cs="Courier New"/>
-          <w:sz w:val="20"/>
-          <w:szCs w:val="20"/>
-        </w:rPr>
         <w:tab/>
         <w:t>Norm</w:t>
       </w:r>
@@ -3671,7 +3672,6 @@
           <w:rFonts w:cs="Courier New"/>
           <w:szCs w:val="24"/>
         </w:rPr>
-        <w:lastRenderedPageBreak/>
         <w:t>Besides th</w:t>
       </w:r>
       <w:r>
@@ -16454,17 +16454,7 @@
           <w:sz w:val="20"/>
           <w:szCs w:val="20"/>
         </w:rPr>
-        <w:t>DETE</w:t>
-      </w:r>
-      <w:bookmarkStart w:id="0" w:name="_GoBack"/>
-      <w:bookmarkEnd w:id="0"/>
-      <w:r>
-        <w:rPr>
-          <w:rFonts w:ascii="Consolas" w:hAnsi="Consolas"/>
-          <w:sz w:val="20"/>
-          <w:szCs w:val="20"/>
-        </w:rPr>
-        <w:t>CT_F</w:t>
+        <w:t>DETECT_F</w:t>
       </w:r>
       <w:r>
         <w:t xml:space="preserve"> instead of </w:t>
@@ -16656,7 +16646,17 @@
           <w:sz w:val="20"/>
           <w:szCs w:val="20"/>
         </w:rPr>
-        <w:t>H5T_INIT_TYPE_QUADRUPLELE_CORE</w:t>
+        <w:t>H5T_INIT_TYPE_QUADRUPLEB</w:t>
+      </w:r>
+      <w:bookmarkStart w:id="0" w:name="_GoBack"/>
+      <w:bookmarkEnd w:id="0"/>
+      <w:r>
+        <w:rPr>
+          <w:rFonts w:ascii="Consolas" w:hAnsi="Consolas"/>
+          <w:sz w:val="20"/>
+          <w:szCs w:val="20"/>
+        </w:rPr>
+        <w:t>E_CORE</w:t>
       </w:r>
       <w:r>
         <w:t xml:space="preserve"> and </w:t>
@@ -23788,6 +23788,7 @@
         <w:docPartUnique/>
       </w:docPartObj>
     </w:sdtPr>
+    <w:sdtEndPr/>
     <w:sdtContent>
       <w:sdt>
         <w:sdtPr>
@@ -23797,6 +23798,7 @@
             <w:docPartUnique/>
           </w:docPartObj>
         </w:sdtPr>
+        <w:sdtEndPr/>
         <w:sdtContent>
           <w:p>
             <w:pPr>
@@ -23877,14 +23879,30 @@
             <w:r>
               <w:t xml:space="preserve"> of </w:t>
             </w:r>
-            <w:fldSimple w:instr=" NUMPAGES  ">
-              <w:r>
-                <w:rPr>
-                  <w:noProof/>
-                </w:rPr>
-                <w:t>33</w:t>
-              </w:r>
-            </w:fldSimple>
+            <w:r>
+              <w:fldChar w:fldCharType="begin"/>
+            </w:r>
+            <w:r>
+              <w:instrText xml:space="preserve"> NUMPAGES </w:instrText>
+            </w:r>
+            <w:r>
+              <w:instrText xml:space="preserve"> </w:instrText>
+            </w:r>
+            <w:r>
+              <w:fldChar w:fldCharType="separate"/>
+            </w:r>
+            <w:r>
+              <w:rPr>
+                <w:noProof/>
+              </w:rPr>
+              <w:t>33</w:t>
+            </w:r>
+            <w:r>
+              <w:rPr>
+                <w:noProof/>
+              </w:rPr>
+              <w:fldChar w:fldCharType="end"/>
+            </w:r>
           </w:p>
         </w:sdtContent>
       </w:sdt>
@@ -23903,6 +23921,7 @@
         <w:docPartUnique/>
       </w:docPartObj>
     </w:sdtPr>
+    <w:sdtEndPr/>
     <w:sdtContent>
       <w:sdt>
         <w:sdtPr>
@@ -23912,6 +23931,7 @@
             <w:docPartUnique/>
           </w:docPartObj>
         </w:sdtPr>
+        <w:sdtEndPr/>
         <w:sdtContent>
           <w:p>
             <w:pPr>
@@ -23992,14 +24012,27 @@
             <w:r>
               <w:t xml:space="preserve"> of </w:t>
             </w:r>
-            <w:fldSimple w:instr=" NUMPAGES  ">
-              <w:r>
-                <w:rPr>
-                  <w:noProof/>
-                </w:rPr>
-                <w:t>33</w:t>
-              </w:r>
-            </w:fldSimple>
+            <w:r>
+              <w:fldChar w:fldCharType="begin"/>
+            </w:r>
+            <w:r>
+              <w:instrText xml:space="preserve"> NUMPAGES  </w:instrText>
+            </w:r>
+            <w:r>
+              <w:fldChar w:fldCharType="separate"/>
+            </w:r>
+            <w:r>
+              <w:rPr>
+                <w:noProof/>
+              </w:rPr>
+              <w:t>18</w:t>
+            </w:r>
+            <w:r>
+              <w:rPr>
+                <w:noProof/>
+              </w:rPr>
+              <w:fldChar w:fldCharType="end"/>
+            </w:r>
           </w:p>
         </w:sdtContent>
       </w:sdt>
@@ -35136,7 +35169,7 @@
 </file>
 
 <file path=customXml/itemProps1.xml><?xml version="1.0" encoding="utf-8"?>
-<ds:datastoreItem xmlns:ds="http://schemas.openxmlformats.org/officeDocument/2006/customXml" ds:itemID="{073A3F56-743B-C04E-A849-CFAA35FCE8F3}">
+<ds:datastoreItem xmlns:ds="http://schemas.openxmlformats.org/officeDocument/2006/customXml" ds:itemID="{45B2D93B-1609-EA45-BB65-98D07F476658}">
   <ds:schemaRefs>
     <ds:schemaRef ds:uri="http://schemas.openxmlformats.org/officeDocument/2006/bibliography"/>
   </ds:schemaRefs>

</xml_diff>